<commit_message>
Informe: *Indice * Objetivo *Introduccion
</commit_message>
<xml_diff>
--- a/Informe TP Inicial.docx
+++ b/Informe TP Inicial.docx
@@ -10,6 +10,694 @@
       <w:r>
         <w:t>Informe TP Inicial</w:t>
       </w:r>
+    </w:p>
+    <w:p>
+      <w:pPr>
+        <w:pStyle w:val="Prrafodelista"/>
+        <w:rPr>
+          <w:sz w:val="28"/>
+          <w:szCs w:val="28"/>
+          <w:u w:val="single"/>
+        </w:rPr>
+      </w:pPr>
+    </w:p>
+    <w:p>
+      <w:pPr>
+        <w:pStyle w:val="Sinespaciado"/>
+        <w:rPr>
+          <w:b/>
+          <w:sz w:val="28"/>
+          <w:szCs w:val="28"/>
+          <w:u w:val="single"/>
+        </w:rPr>
+      </w:pPr>
+      <w:r>
+        <w:rPr>
+          <w:b/>
+          <w:sz w:val="28"/>
+          <w:szCs w:val="28"/>
+          <w:u w:val="single"/>
+        </w:rPr>
+        <w:t>Índice</w:t>
+      </w:r>
+    </w:p>
+    <w:p>
+      <w:pPr>
+        <w:pStyle w:val="Prrafodelista"/>
+      </w:pPr>
+    </w:p>
+    <w:p>
+      <w:pPr>
+        <w:pStyle w:val="Prrafodelista"/>
+        <w:numPr>
+          <w:ilvl w:val="0"/>
+          <w:numId w:val="1"/>
+        </w:numPr>
+      </w:pPr>
+      <w:r>
+        <w:t>Objetivo</w:t>
+      </w:r>
+    </w:p>
+    <w:p>
+      <w:pPr>
+        <w:pStyle w:val="Prrafodelista"/>
+        <w:numPr>
+          <w:ilvl w:val="0"/>
+          <w:numId w:val="1"/>
+        </w:numPr>
+      </w:pPr>
+      <w:r>
+        <w:t xml:space="preserve">introducción. </w:t>
+      </w:r>
+    </w:p>
+    <w:p>
+      <w:pPr>
+        <w:pStyle w:val="Prrafodelista"/>
+        <w:numPr>
+          <w:ilvl w:val="0"/>
+          <w:numId w:val="1"/>
+        </w:numPr>
+      </w:pPr>
+      <w:r>
+        <w:t>Marco teórico</w:t>
+      </w:r>
+    </w:p>
+    <w:p>
+      <w:pPr>
+        <w:pStyle w:val="Prrafodelista"/>
+        <w:numPr>
+          <w:ilvl w:val="0"/>
+          <w:numId w:val="1"/>
+        </w:numPr>
+      </w:pPr>
+      <w:r>
+        <w:t xml:space="preserve">Diseño capa 7 (Servicios, Seguridad, etc.). </w:t>
+      </w:r>
+    </w:p>
+    <w:p>
+      <w:pPr>
+        <w:pStyle w:val="Prrafodelista"/>
+        <w:numPr>
+          <w:ilvl w:val="0"/>
+          <w:numId w:val="1"/>
+        </w:numPr>
+      </w:pPr>
+      <w:r>
+        <w:t>Conclusiones</w:t>
+      </w:r>
+    </w:p>
+    <w:p/>
+    <w:p>
+      <w:pPr>
+        <w:pStyle w:val="Sinespaciado"/>
+        <w:rPr>
+          <w:b/>
+          <w:sz w:val="28"/>
+          <w:szCs w:val="28"/>
+          <w:u w:val="single"/>
+        </w:rPr>
+      </w:pPr>
+      <w:r>
+        <w:rPr>
+          <w:b/>
+          <w:sz w:val="28"/>
+          <w:szCs w:val="28"/>
+          <w:u w:val="single"/>
+        </w:rPr>
+        <w:t>Objeti</w:t>
+      </w:r>
+      <w:r>
+        <w:rPr>
+          <w:b/>
+          <w:sz w:val="28"/>
+          <w:szCs w:val="28"/>
+          <w:u w:val="single"/>
+        </w:rPr>
+        <w:t>vo</w:t>
+      </w:r>
+    </w:p>
+    <w:p>
+      <w:pPr>
+        <w:pStyle w:val="Sinespaciado"/>
+        <w:rPr>
+          <w:b/>
+          <w:sz w:val="28"/>
+          <w:szCs w:val="28"/>
+          <w:u w:val="single"/>
+        </w:rPr>
+      </w:pPr>
+    </w:p>
+    <w:p>
+      <w:r>
+        <w:t xml:space="preserve">La realización de un proyecto en el cual se integren todos los temas que incumben a la primer parte de la materia. </w:t>
+      </w:r>
+    </w:p>
+    <w:p>
+      <w:pPr>
+        <w:pStyle w:val="Sinespaciado"/>
+        <w:rPr>
+          <w:b/>
+          <w:sz w:val="28"/>
+          <w:szCs w:val="28"/>
+          <w:u w:val="single"/>
+        </w:rPr>
+      </w:pPr>
+    </w:p>
+    <w:p>
+      <w:pPr>
+        <w:pStyle w:val="Sinespaciado"/>
+        <w:rPr>
+          <w:b/>
+          <w:sz w:val="28"/>
+          <w:szCs w:val="28"/>
+          <w:u w:val="single"/>
+        </w:rPr>
+      </w:pPr>
+      <w:r>
+        <w:rPr>
+          <w:b/>
+          <w:sz w:val="28"/>
+          <w:szCs w:val="28"/>
+          <w:u w:val="single"/>
+        </w:rPr>
+        <w:t>Introducción</w:t>
+      </w:r>
+    </w:p>
+    <w:p>
+      <w:pPr>
+        <w:pStyle w:val="Sinespaciado"/>
+        <w:rPr>
+          <w:b/>
+          <w:sz w:val="28"/>
+          <w:szCs w:val="28"/>
+          <w:u w:val="single"/>
+        </w:rPr>
+      </w:pPr>
+    </w:p>
+    <w:p>
+      <w:r>
+        <w:t xml:space="preserve">Se desea </w:t>
+      </w:r>
+      <w:r>
+        <w:t xml:space="preserve"> desarrollar el proyecto de una red de datos para una Facultad que cuenta con la siguiente </w:t>
+      </w:r>
+      <w:r>
+        <w:t>condición geográfica y edilicia:</w:t>
+      </w:r>
+    </w:p>
+    <w:p>
+      <w:r>
+        <w:t xml:space="preserve">La Facultad posee 3 sedes, la principal situada en la Ciudad Autónoma de Buenos Aires, otra en Avellaneda y la última en Bernal. </w:t>
+      </w:r>
+      <w:r>
+        <w:t>L</w:t>
+      </w:r>
+      <w:r>
+        <w:t>a sede Bernal. El edificio de Bernal tiene 4 pisos, de los cuales la Facultad posee y hace uso sólo del 2º piso.</w:t>
+      </w:r>
+    </w:p>
+    <w:p>
+      <w:r>
+        <w:t xml:space="preserve">En ese piso funcionan las siguientes aulas, oficinas, secretarias y </w:t>
+      </w:r>
+      <w:r>
+        <w:t>otras dependencias</w:t>
+      </w:r>
+      <w:r>
+        <w:t>:</w:t>
+      </w:r>
+    </w:p>
+    <w:p>
+      <w:pPr>
+        <w:pStyle w:val="Prrafodelista"/>
+        <w:numPr>
+          <w:ilvl w:val="0"/>
+          <w:numId w:val="2"/>
+        </w:numPr>
+      </w:pPr>
+      <w:r>
+        <w:t>Aula 21 (30 puestos)</w:t>
+      </w:r>
+    </w:p>
+    <w:p>
+      <w:pPr>
+        <w:pStyle w:val="Prrafodelista"/>
+        <w:numPr>
+          <w:ilvl w:val="0"/>
+          <w:numId w:val="2"/>
+        </w:numPr>
+      </w:pPr>
+      <w:r>
+        <w:t>Aula 22 (30 puestos)</w:t>
+      </w:r>
+    </w:p>
+    <w:p>
+      <w:pPr>
+        <w:pStyle w:val="Prrafodelista"/>
+        <w:numPr>
+          <w:ilvl w:val="0"/>
+          <w:numId w:val="2"/>
+        </w:numPr>
+      </w:pPr>
+      <w:r>
+        <w:t>Bedelía (5 puestos)</w:t>
+      </w:r>
+    </w:p>
+    <w:p>
+      <w:pPr>
+        <w:pStyle w:val="Prrafodelista"/>
+        <w:numPr>
+          <w:ilvl w:val="0"/>
+          <w:numId w:val="2"/>
+        </w:numPr>
+      </w:pPr>
+      <w:r>
+        <w:t>Oficinas del Dpto. de Sistemas (10 puestos)</w:t>
+      </w:r>
+    </w:p>
+    <w:p>
+      <w:pPr>
+        <w:pStyle w:val="Prrafodelista"/>
+        <w:numPr>
+          <w:ilvl w:val="0"/>
+          <w:numId w:val="2"/>
+        </w:numPr>
+      </w:pPr>
+      <w:r>
+        <w:t>Oficina de Decanato (5 puestos)</w:t>
+      </w:r>
+    </w:p>
+    <w:p>
+      <w:pPr>
+        <w:pStyle w:val="Prrafodelista"/>
+        <w:numPr>
+          <w:ilvl w:val="0"/>
+          <w:numId w:val="2"/>
+        </w:numPr>
+      </w:pPr>
+      <w:r>
+        <w:t>Secretaría Académica (5 puestos)</w:t>
+      </w:r>
+    </w:p>
+    <w:p>
+      <w:pPr>
+        <w:pStyle w:val="Prrafodelista"/>
+        <w:numPr>
+          <w:ilvl w:val="0"/>
+          <w:numId w:val="2"/>
+        </w:numPr>
+      </w:pPr>
+      <w:r>
+        <w:t>Secretaria de Asuntos Estudiantiles y Comunitarios (5 puestos)</w:t>
+      </w:r>
+    </w:p>
+    <w:p>
+      <w:pPr>
+        <w:pStyle w:val="Prrafodelista"/>
+        <w:numPr>
+          <w:ilvl w:val="0"/>
+          <w:numId w:val="2"/>
+        </w:numPr>
+      </w:pPr>
+      <w:r>
+        <w:t>Secretaria de Investigación Científica y Tecnológica (5 puestos)</w:t>
+      </w:r>
+    </w:p>
+    <w:p>
+      <w:pPr>
+        <w:pStyle w:val="Prrafodelista"/>
+        <w:numPr>
+          <w:ilvl w:val="0"/>
+          <w:numId w:val="2"/>
+        </w:numPr>
+      </w:pPr>
+      <w:r>
+        <w:t>Secretaría de Hacienda (10 puestos)</w:t>
+      </w:r>
+    </w:p>
+    <w:p>
+      <w:pPr>
+        <w:pStyle w:val="Prrafodelista"/>
+        <w:numPr>
+          <w:ilvl w:val="0"/>
+          <w:numId w:val="2"/>
+        </w:numPr>
+      </w:pPr>
+      <w:r>
+        <w:t>Secretaria general (10 puestos)</w:t>
+      </w:r>
+    </w:p>
+    <w:p>
+      <w:pPr>
+        <w:pStyle w:val="Prrafodelista"/>
+        <w:numPr>
+          <w:ilvl w:val="0"/>
+          <w:numId w:val="2"/>
+        </w:numPr>
+      </w:pPr>
+      <w:r>
+        <w:t>Secretaria de Hábitat (5 puestos)</w:t>
+      </w:r>
+    </w:p>
+    <w:p>
+      <w:pPr>
+        <w:pStyle w:val="Prrafodelista"/>
+        <w:numPr>
+          <w:ilvl w:val="0"/>
+          <w:numId w:val="2"/>
+        </w:numPr>
+      </w:pPr>
+      <w:r>
+        <w:lastRenderedPageBreak/>
+        <w:t>Facturación y Liquidaciones ( 10 puestos)</w:t>
+      </w:r>
+    </w:p>
+    <w:p>
+      <w:pPr>
+        <w:pStyle w:val="Prrafodelista"/>
+        <w:numPr>
+          <w:ilvl w:val="0"/>
+          <w:numId w:val="2"/>
+        </w:numPr>
+      </w:pPr>
+      <w:r>
+        <w:t>Departamento de Personal (10 puestos)</w:t>
+      </w:r>
+    </w:p>
+    <w:p>
+      <w:pPr>
+        <w:pStyle w:val="Prrafodelista"/>
+        <w:numPr>
+          <w:ilvl w:val="0"/>
+          <w:numId w:val="2"/>
+        </w:numPr>
+      </w:pPr>
+      <w:r>
+        <w:t>Departamento de Alumnos (10 puestos)</w:t>
+      </w:r>
+    </w:p>
+    <w:p>
+      <w:pPr>
+        <w:pStyle w:val="Prrafodelista"/>
+        <w:numPr>
+          <w:ilvl w:val="0"/>
+          <w:numId w:val="2"/>
+        </w:numPr>
+      </w:pPr>
+      <w:r>
+        <w:t>Departamento de Graduados (5 puestos)</w:t>
+      </w:r>
+    </w:p>
+    <w:p>
+      <w:pPr>
+        <w:pStyle w:val="Prrafodelista"/>
+        <w:numPr>
+          <w:ilvl w:val="0"/>
+          <w:numId w:val="2"/>
+        </w:numPr>
+      </w:pPr>
+      <w:r>
+        <w:t>Acceso Público a Internet (30 puestos)</w:t>
+      </w:r>
+    </w:p>
+    <w:p>
+      <w:pPr>
+        <w:pStyle w:val="Prrafodelista"/>
+        <w:numPr>
+          <w:ilvl w:val="0"/>
+          <w:numId w:val="2"/>
+        </w:numPr>
+      </w:pPr>
+      <w:r>
+        <w:t>Cuarto de Servidores y Conectividad</w:t>
+      </w:r>
+    </w:p>
+    <w:p>
+      <w:r>
+        <w:t>En esta sede se utilizará un único segmento de red IP con direcciones públicas el 200.10.161.0/24</w:t>
+      </w:r>
+      <w:r>
+        <w:t xml:space="preserve"> y se proveerán los siguientes servicios:</w:t>
+      </w:r>
+    </w:p>
+    <w:p>
+      <w:pPr>
+        <w:pStyle w:val="Prrafodelista"/>
+        <w:numPr>
+          <w:ilvl w:val="0"/>
+          <w:numId w:val="3"/>
+        </w:numPr>
+      </w:pPr>
+      <w:r>
+        <w:t xml:space="preserve">Servidor web de la Facultad con dominio </w:t>
+      </w:r>
+      <w:r>
+        <w:rPr>
+          <w:i/>
+        </w:rPr>
+        <w:t>unq.edu.ar</w:t>
+      </w:r>
+      <w:r>
+        <w:t>. Contendrá información general sobre la Facultad, las carreras allí dictadas y un enlace a la Universidad Virtual</w:t>
+      </w:r>
+      <w:r>
+        <w:t>.</w:t>
+      </w:r>
+    </w:p>
+    <w:p>
+      <w:pPr>
+        <w:pStyle w:val="Prrafodelista"/>
+        <w:numPr>
+          <w:ilvl w:val="0"/>
+          <w:numId w:val="3"/>
+        </w:numPr>
+      </w:pPr>
+      <w:r>
+        <w:t xml:space="preserve">Servidor web de la Universidad Virtual. </w:t>
+      </w:r>
+      <w:r>
+        <w:t xml:space="preserve">Contendrá información general sobre la </w:t>
+      </w:r>
+      <w:r>
+        <w:t xml:space="preserve">Universidad Virtual y enlaces al </w:t>
+      </w:r>
+      <w:r>
+        <w:t xml:space="preserve">listado de </w:t>
+      </w:r>
+      <w:r>
+        <w:t xml:space="preserve">las carreras </w:t>
+      </w:r>
+      <w:r>
+        <w:t xml:space="preserve">virtuales disponibles </w:t>
+      </w:r>
+      <w:r>
+        <w:t xml:space="preserve">y </w:t>
+      </w:r>
+      <w:r>
+        <w:t>al Campus Virtual.</w:t>
+      </w:r>
+    </w:p>
+    <w:p>
+      <w:pPr>
+        <w:pStyle w:val="Prrafodelista"/>
+        <w:numPr>
+          <w:ilvl w:val="0"/>
+          <w:numId w:val="3"/>
+        </w:numPr>
+      </w:pPr>
+      <w:r>
+        <w:t>Servidor web seguro de la Universidad Virtual. Allí se alojará el campus.</w:t>
+      </w:r>
+    </w:p>
+    <w:p>
+      <w:pPr>
+        <w:pStyle w:val="Prrafodelista"/>
+        <w:numPr>
+          <w:ilvl w:val="0"/>
+          <w:numId w:val="3"/>
+        </w:numPr>
+      </w:pPr>
+      <w:r>
+        <w:t>Servidor web seguro de la intranet de la Secretaría de Hacienda. Solo puede ser accedido por los clientes de esa secretaría.</w:t>
+      </w:r>
+    </w:p>
+    <w:p>
+      <w:pPr>
+        <w:pStyle w:val="Prrafodelista"/>
+        <w:numPr>
+          <w:ilvl w:val="0"/>
+          <w:numId w:val="3"/>
+        </w:numPr>
+      </w:pPr>
+      <w:r>
+        <w:t xml:space="preserve">Servicio de correo electrónico con forma </w:t>
+      </w:r>
+      <w:hyperlink r:id="rId6" w:history="1">
+        <w:r>
+          <w:rPr>
+            <w:rStyle w:val="Hipervnculo"/>
+            <w:i/>
+          </w:rPr>
+          <w:t>usuario@unq.edu.ar</w:t>
+        </w:r>
+      </w:hyperlink>
+      <w:r>
+        <w:rPr>
+          <w:i/>
+        </w:rPr>
+        <w:t>.</w:t>
+      </w:r>
+    </w:p>
+    <w:p>
+      <w:pPr>
+        <w:pStyle w:val="Prrafodelista"/>
+        <w:numPr>
+          <w:ilvl w:val="0"/>
+          <w:numId w:val="3"/>
+        </w:numPr>
+      </w:pPr>
+      <w:r>
+        <w:t xml:space="preserve">Dos puntos de acceso </w:t>
+      </w:r>
+      <w:proofErr w:type="spellStart"/>
+      <w:r>
+        <w:t>wireless</w:t>
+      </w:r>
+      <w:proofErr w:type="spellEnd"/>
+      <w:r>
+        <w:t xml:space="preserve"> con identificador </w:t>
+      </w:r>
+      <w:proofErr w:type="spellStart"/>
+      <w:r>
+        <w:rPr>
+          <w:i/>
+        </w:rPr>
+        <w:t>Wunq</w:t>
+      </w:r>
+      <w:proofErr w:type="spellEnd"/>
+      <w:r>
+        <w:rPr>
+          <w:i/>
+        </w:rPr>
+        <w:t>.</w:t>
+      </w:r>
+    </w:p>
+    <w:p>
+      <w:pPr>
+        <w:pStyle w:val="Prrafodelista"/>
+        <w:numPr>
+          <w:ilvl w:val="0"/>
+          <w:numId w:val="3"/>
+        </w:numPr>
+      </w:pPr>
+      <w:r>
+        <w:t xml:space="preserve">Varias impresoras de red, algunas </w:t>
+      </w:r>
+      <w:proofErr w:type="spellStart"/>
+      <w:r>
+        <w:t>wireless</w:t>
+      </w:r>
+      <w:proofErr w:type="spellEnd"/>
+      <w:r>
+        <w:t xml:space="preserve"> y otras </w:t>
+      </w:r>
+      <w:proofErr w:type="spellStart"/>
+      <w:r>
+        <w:t>wire</w:t>
+      </w:r>
+      <w:proofErr w:type="spellEnd"/>
+      <w:r>
+        <w:t>. Todas las oficinas contarán con al menos un teléfono IP conectado a la red y a una PC.</w:t>
+      </w:r>
+    </w:p>
+    <w:p>
+      <w:pPr>
+        <w:pStyle w:val="Prrafodelista"/>
+        <w:numPr>
+          <w:ilvl w:val="0"/>
+          <w:numId w:val="3"/>
+        </w:numPr>
+      </w:pPr>
+      <w:r>
+        <w:t xml:space="preserve">Dos </w:t>
+      </w:r>
+      <w:proofErr w:type="spellStart"/>
+      <w:r>
+        <w:t>sniffers</w:t>
+      </w:r>
+      <w:proofErr w:type="spellEnd"/>
+      <w:r>
+        <w:t xml:space="preserve"> para obtener métricas sobre el uso de los usuarios: uno entre los servidores</w:t>
+      </w:r>
+      <w:r>
+        <w:t xml:space="preserve"> y los clientes y otro entre la </w:t>
+      </w:r>
+      <w:proofErr w:type="spellStart"/>
+      <w:r>
+        <w:t>subnet</w:t>
+      </w:r>
+      <w:proofErr w:type="spellEnd"/>
+      <w:r>
+        <w:t xml:space="preserve"> e internet</w:t>
+      </w:r>
+    </w:p>
+    <w:p/>
+    <w:p>
+      <w:r>
+        <w:rPr>
+          <w:b/>
+          <w:sz w:val="28"/>
+          <w:szCs w:val="28"/>
+          <w:u w:val="single"/>
+        </w:rPr>
+        <w:t>Marco</w:t>
+      </w:r>
+      <w:r>
+        <w:rPr>
+          <w:u w:val="single"/>
+        </w:rPr>
+        <w:t xml:space="preserve"> </w:t>
+      </w:r>
+      <w:r>
+        <w:rPr>
+          <w:b/>
+          <w:sz w:val="28"/>
+          <w:szCs w:val="28"/>
+          <w:u w:val="single"/>
+        </w:rPr>
+        <w:t>teórico</w:t>
+      </w:r>
+    </w:p>
+    <w:p/>
+    <w:p>
+      <w:pPr>
+        <w:pStyle w:val="Sinespaciado"/>
+        <w:rPr>
+          <w:b/>
+          <w:sz w:val="28"/>
+          <w:szCs w:val="28"/>
+          <w:u w:val="single"/>
+        </w:rPr>
+      </w:pPr>
+      <w:r>
+        <w:rPr>
+          <w:b/>
+          <w:sz w:val="28"/>
+          <w:szCs w:val="28"/>
+          <w:u w:val="single"/>
+        </w:rPr>
+        <w:t>Conclusiones</w:t>
+      </w:r>
+    </w:p>
+    <w:p>
+      <w:pPr>
+        <w:rPr>
+          <w:b/>
+          <w:sz w:val="28"/>
+          <w:szCs w:val="28"/>
+          <w:u w:val="single"/>
+        </w:rPr>
+      </w:pPr>
       <w:bookmarkStart w:id="0" w:name="_GoBack"/>
       <w:bookmarkEnd w:id="0"/>
     </w:p>
@@ -21,6 +709,332 @@
     </w:sectPr>
   </w:body>
 </w:document>
+</file>
+
+<file path=word/numbering.xml><?xml version="1.0" encoding="utf-8"?>
+<w:numbering xmlns:wpc="http://schemas.microsoft.com/office/word/2010/wordprocessingCanvas" xmlns:mc="http://schemas.openxmlformats.org/markup-compatibility/2006" xmlns:o="urn:schemas-microsoft-com:office:office" xmlns:r="http://schemas.openxmlformats.org/officeDocument/2006/relationships" xmlns:m="http://schemas.openxmlformats.org/officeDocument/2006/math" xmlns:v="urn:schemas-microsoft-com:vml" xmlns:wp14="http://schemas.microsoft.com/office/word/2010/wordprocessingDrawing" xmlns:wp="http://schemas.openxmlformats.org/drawingml/2006/wordprocessingDrawing" xmlns:w10="urn:schemas-microsoft-com:office:word" xmlns:w="http://schemas.openxmlformats.org/wordprocessingml/2006/main" xmlns:w14="http://schemas.microsoft.com/office/word/2010/wordml" xmlns:wpg="http://schemas.microsoft.com/office/word/2010/wordprocessingGroup" xmlns:wpi="http://schemas.microsoft.com/office/word/2010/wordprocessingInk" xmlns:wne="http://schemas.microsoft.com/office/word/2006/wordml" xmlns:wps="http://schemas.microsoft.com/office/word/2010/wordprocessingShape" mc:Ignorable="w14 wp14">
+  <w:abstractNum w:abstractNumId="0">
+    <w:nsid w:val="2EAA7CDA"/>
+    <w:multiLevelType w:val="hybridMultilevel"/>
+    <w:tmpl w:val="115A0166"/>
+    <w:lvl w:ilvl="0" w:tplc="2C0A0001">
+      <w:start w:val="1"/>
+      <w:numFmt w:val="bullet"/>
+      <w:lvlText w:val=""/>
+      <w:lvlJc w:val="left"/>
+      <w:pPr>
+        <w:ind w:left="720" w:hanging="360"/>
+      </w:pPr>
+      <w:rPr>
+        <w:rFonts w:ascii="Symbol" w:hAnsi="Symbol" w:hint="default"/>
+      </w:rPr>
+    </w:lvl>
+    <w:lvl w:ilvl="1" w:tplc="2C0A0003" w:tentative="1">
+      <w:start w:val="1"/>
+      <w:numFmt w:val="bullet"/>
+      <w:lvlText w:val="o"/>
+      <w:lvlJc w:val="left"/>
+      <w:pPr>
+        <w:ind w:left="1440" w:hanging="360"/>
+      </w:pPr>
+      <w:rPr>
+        <w:rFonts w:ascii="Courier New" w:hAnsi="Courier New" w:cs="Courier New" w:hint="default"/>
+      </w:rPr>
+    </w:lvl>
+    <w:lvl w:ilvl="2" w:tplc="2C0A0005" w:tentative="1">
+      <w:start w:val="1"/>
+      <w:numFmt w:val="bullet"/>
+      <w:lvlText w:val=""/>
+      <w:lvlJc w:val="left"/>
+      <w:pPr>
+        <w:ind w:left="2160" w:hanging="360"/>
+      </w:pPr>
+      <w:rPr>
+        <w:rFonts w:ascii="Wingdings" w:hAnsi="Wingdings" w:hint="default"/>
+      </w:rPr>
+    </w:lvl>
+    <w:lvl w:ilvl="3" w:tplc="2C0A0001" w:tentative="1">
+      <w:start w:val="1"/>
+      <w:numFmt w:val="bullet"/>
+      <w:lvlText w:val=""/>
+      <w:lvlJc w:val="left"/>
+      <w:pPr>
+        <w:ind w:left="2880" w:hanging="360"/>
+      </w:pPr>
+      <w:rPr>
+        <w:rFonts w:ascii="Symbol" w:hAnsi="Symbol" w:hint="default"/>
+      </w:rPr>
+    </w:lvl>
+    <w:lvl w:ilvl="4" w:tplc="2C0A0003" w:tentative="1">
+      <w:start w:val="1"/>
+      <w:numFmt w:val="bullet"/>
+      <w:lvlText w:val="o"/>
+      <w:lvlJc w:val="left"/>
+      <w:pPr>
+        <w:ind w:left="3600" w:hanging="360"/>
+      </w:pPr>
+      <w:rPr>
+        <w:rFonts w:ascii="Courier New" w:hAnsi="Courier New" w:cs="Courier New" w:hint="default"/>
+      </w:rPr>
+    </w:lvl>
+    <w:lvl w:ilvl="5" w:tplc="2C0A0005" w:tentative="1">
+      <w:start w:val="1"/>
+      <w:numFmt w:val="bullet"/>
+      <w:lvlText w:val=""/>
+      <w:lvlJc w:val="left"/>
+      <w:pPr>
+        <w:ind w:left="4320" w:hanging="360"/>
+      </w:pPr>
+      <w:rPr>
+        <w:rFonts w:ascii="Wingdings" w:hAnsi="Wingdings" w:hint="default"/>
+      </w:rPr>
+    </w:lvl>
+    <w:lvl w:ilvl="6" w:tplc="2C0A0001" w:tentative="1">
+      <w:start w:val="1"/>
+      <w:numFmt w:val="bullet"/>
+      <w:lvlText w:val=""/>
+      <w:lvlJc w:val="left"/>
+      <w:pPr>
+        <w:ind w:left="5040" w:hanging="360"/>
+      </w:pPr>
+      <w:rPr>
+        <w:rFonts w:ascii="Symbol" w:hAnsi="Symbol" w:hint="default"/>
+      </w:rPr>
+    </w:lvl>
+    <w:lvl w:ilvl="7" w:tplc="2C0A0003" w:tentative="1">
+      <w:start w:val="1"/>
+      <w:numFmt w:val="bullet"/>
+      <w:lvlText w:val="o"/>
+      <w:lvlJc w:val="left"/>
+      <w:pPr>
+        <w:ind w:left="5760" w:hanging="360"/>
+      </w:pPr>
+      <w:rPr>
+        <w:rFonts w:ascii="Courier New" w:hAnsi="Courier New" w:cs="Courier New" w:hint="default"/>
+      </w:rPr>
+    </w:lvl>
+    <w:lvl w:ilvl="8" w:tplc="2C0A0005" w:tentative="1">
+      <w:start w:val="1"/>
+      <w:numFmt w:val="bullet"/>
+      <w:lvlText w:val=""/>
+      <w:lvlJc w:val="left"/>
+      <w:pPr>
+        <w:ind w:left="6480" w:hanging="360"/>
+      </w:pPr>
+      <w:rPr>
+        <w:rFonts w:ascii="Wingdings" w:hAnsi="Wingdings" w:hint="default"/>
+      </w:rPr>
+    </w:lvl>
+  </w:abstractNum>
+  <w:abstractNum w:abstractNumId="1">
+    <w:nsid w:val="2FF3337B"/>
+    <w:multiLevelType w:val="hybridMultilevel"/>
+    <w:tmpl w:val="81143DFC"/>
+    <w:lvl w:ilvl="0" w:tplc="2C0A000F">
+      <w:start w:val="1"/>
+      <w:numFmt w:val="decimal"/>
+      <w:lvlText w:val="%1."/>
+      <w:lvlJc w:val="left"/>
+      <w:pPr>
+        <w:ind w:left="720" w:hanging="360"/>
+      </w:pPr>
+    </w:lvl>
+    <w:lvl w:ilvl="1" w:tplc="2C0A0019" w:tentative="1">
+      <w:start w:val="1"/>
+      <w:numFmt w:val="lowerLetter"/>
+      <w:lvlText w:val="%2."/>
+      <w:lvlJc w:val="left"/>
+      <w:pPr>
+        <w:ind w:left="1440" w:hanging="360"/>
+      </w:pPr>
+    </w:lvl>
+    <w:lvl w:ilvl="2" w:tplc="2C0A001B" w:tentative="1">
+      <w:start w:val="1"/>
+      <w:numFmt w:val="lowerRoman"/>
+      <w:lvlText w:val="%3."/>
+      <w:lvlJc w:val="right"/>
+      <w:pPr>
+        <w:ind w:left="2160" w:hanging="180"/>
+      </w:pPr>
+    </w:lvl>
+    <w:lvl w:ilvl="3" w:tplc="2C0A000F" w:tentative="1">
+      <w:start w:val="1"/>
+      <w:numFmt w:val="decimal"/>
+      <w:lvlText w:val="%4."/>
+      <w:lvlJc w:val="left"/>
+      <w:pPr>
+        <w:ind w:left="2880" w:hanging="360"/>
+      </w:pPr>
+    </w:lvl>
+    <w:lvl w:ilvl="4" w:tplc="2C0A0019" w:tentative="1">
+      <w:start w:val="1"/>
+      <w:numFmt w:val="lowerLetter"/>
+      <w:lvlText w:val="%5."/>
+      <w:lvlJc w:val="left"/>
+      <w:pPr>
+        <w:ind w:left="3600" w:hanging="360"/>
+      </w:pPr>
+    </w:lvl>
+    <w:lvl w:ilvl="5" w:tplc="2C0A001B" w:tentative="1">
+      <w:start w:val="1"/>
+      <w:numFmt w:val="lowerRoman"/>
+      <w:lvlText w:val="%6."/>
+      <w:lvlJc w:val="right"/>
+      <w:pPr>
+        <w:ind w:left="4320" w:hanging="180"/>
+      </w:pPr>
+    </w:lvl>
+    <w:lvl w:ilvl="6" w:tplc="2C0A000F" w:tentative="1">
+      <w:start w:val="1"/>
+      <w:numFmt w:val="decimal"/>
+      <w:lvlText w:val="%7."/>
+      <w:lvlJc w:val="left"/>
+      <w:pPr>
+        <w:ind w:left="5040" w:hanging="360"/>
+      </w:pPr>
+    </w:lvl>
+    <w:lvl w:ilvl="7" w:tplc="2C0A0019" w:tentative="1">
+      <w:start w:val="1"/>
+      <w:numFmt w:val="lowerLetter"/>
+      <w:lvlText w:val="%8."/>
+      <w:lvlJc w:val="left"/>
+      <w:pPr>
+        <w:ind w:left="5760" w:hanging="360"/>
+      </w:pPr>
+    </w:lvl>
+    <w:lvl w:ilvl="8" w:tplc="2C0A001B" w:tentative="1">
+      <w:start w:val="1"/>
+      <w:numFmt w:val="lowerRoman"/>
+      <w:lvlText w:val="%9."/>
+      <w:lvlJc w:val="right"/>
+      <w:pPr>
+        <w:ind w:left="6480" w:hanging="180"/>
+      </w:pPr>
+    </w:lvl>
+  </w:abstractNum>
+  <w:abstractNum w:abstractNumId="2">
+    <w:nsid w:val="332F4049"/>
+    <w:multiLevelType w:val="hybridMultilevel"/>
+    <w:tmpl w:val="D54A1DD0"/>
+    <w:lvl w:ilvl="0" w:tplc="2C0A0001">
+      <w:start w:val="1"/>
+      <w:numFmt w:val="bullet"/>
+      <w:lvlText w:val=""/>
+      <w:lvlJc w:val="left"/>
+      <w:pPr>
+        <w:ind w:left="720" w:hanging="360"/>
+      </w:pPr>
+      <w:rPr>
+        <w:rFonts w:ascii="Symbol" w:hAnsi="Symbol" w:hint="default"/>
+      </w:rPr>
+    </w:lvl>
+    <w:lvl w:ilvl="1" w:tplc="2C0A0003" w:tentative="1">
+      <w:start w:val="1"/>
+      <w:numFmt w:val="bullet"/>
+      <w:lvlText w:val="o"/>
+      <w:lvlJc w:val="left"/>
+      <w:pPr>
+        <w:ind w:left="1440" w:hanging="360"/>
+      </w:pPr>
+      <w:rPr>
+        <w:rFonts w:ascii="Courier New" w:hAnsi="Courier New" w:cs="Courier New" w:hint="default"/>
+      </w:rPr>
+    </w:lvl>
+    <w:lvl w:ilvl="2" w:tplc="2C0A0005" w:tentative="1">
+      <w:start w:val="1"/>
+      <w:numFmt w:val="bullet"/>
+      <w:lvlText w:val=""/>
+      <w:lvlJc w:val="left"/>
+      <w:pPr>
+        <w:ind w:left="2160" w:hanging="360"/>
+      </w:pPr>
+      <w:rPr>
+        <w:rFonts w:ascii="Wingdings" w:hAnsi="Wingdings" w:hint="default"/>
+      </w:rPr>
+    </w:lvl>
+    <w:lvl w:ilvl="3" w:tplc="2C0A0001" w:tentative="1">
+      <w:start w:val="1"/>
+      <w:numFmt w:val="bullet"/>
+      <w:lvlText w:val=""/>
+      <w:lvlJc w:val="left"/>
+      <w:pPr>
+        <w:ind w:left="2880" w:hanging="360"/>
+      </w:pPr>
+      <w:rPr>
+        <w:rFonts w:ascii="Symbol" w:hAnsi="Symbol" w:hint="default"/>
+      </w:rPr>
+    </w:lvl>
+    <w:lvl w:ilvl="4" w:tplc="2C0A0003" w:tentative="1">
+      <w:start w:val="1"/>
+      <w:numFmt w:val="bullet"/>
+      <w:lvlText w:val="o"/>
+      <w:lvlJc w:val="left"/>
+      <w:pPr>
+        <w:ind w:left="3600" w:hanging="360"/>
+      </w:pPr>
+      <w:rPr>
+        <w:rFonts w:ascii="Courier New" w:hAnsi="Courier New" w:cs="Courier New" w:hint="default"/>
+      </w:rPr>
+    </w:lvl>
+    <w:lvl w:ilvl="5" w:tplc="2C0A0005" w:tentative="1">
+      <w:start w:val="1"/>
+      <w:numFmt w:val="bullet"/>
+      <w:lvlText w:val=""/>
+      <w:lvlJc w:val="left"/>
+      <w:pPr>
+        <w:ind w:left="4320" w:hanging="360"/>
+      </w:pPr>
+      <w:rPr>
+        <w:rFonts w:ascii="Wingdings" w:hAnsi="Wingdings" w:hint="default"/>
+      </w:rPr>
+    </w:lvl>
+    <w:lvl w:ilvl="6" w:tplc="2C0A0001" w:tentative="1">
+      <w:start w:val="1"/>
+      <w:numFmt w:val="bullet"/>
+      <w:lvlText w:val=""/>
+      <w:lvlJc w:val="left"/>
+      <w:pPr>
+        <w:ind w:left="5040" w:hanging="360"/>
+      </w:pPr>
+      <w:rPr>
+        <w:rFonts w:ascii="Symbol" w:hAnsi="Symbol" w:hint="default"/>
+      </w:rPr>
+    </w:lvl>
+    <w:lvl w:ilvl="7" w:tplc="2C0A0003" w:tentative="1">
+      <w:start w:val="1"/>
+      <w:numFmt w:val="bullet"/>
+      <w:lvlText w:val="o"/>
+      <w:lvlJc w:val="left"/>
+      <w:pPr>
+        <w:ind w:left="5760" w:hanging="360"/>
+      </w:pPr>
+      <w:rPr>
+        <w:rFonts w:ascii="Courier New" w:hAnsi="Courier New" w:cs="Courier New" w:hint="default"/>
+      </w:rPr>
+    </w:lvl>
+    <w:lvl w:ilvl="8" w:tplc="2C0A0005" w:tentative="1">
+      <w:start w:val="1"/>
+      <w:numFmt w:val="bullet"/>
+      <w:lvlText w:val=""/>
+      <w:lvlJc w:val="left"/>
+      <w:pPr>
+        <w:ind w:left="6480" w:hanging="360"/>
+      </w:pPr>
+      <w:rPr>
+        <w:rFonts w:ascii="Wingdings" w:hAnsi="Wingdings" w:hint="default"/>
+      </w:rPr>
+    </w:lvl>
+  </w:abstractNum>
+  <w:num w:numId="1">
+    <w:abstractNumId w:val="1"/>
+  </w:num>
+  <w:num w:numId="2">
+    <w:abstractNumId w:val="2"/>
+  </w:num>
+  <w:num w:numId="3">
+    <w:abstractNumId w:val="0"/>
+  </w:num>
+</w:numbering>
 </file>
 
 <file path=word/styles.xml><?xml version="1.0" encoding="utf-8"?>
@@ -186,7 +1200,6 @@
   <w:style w:type="character" w:default="1" w:styleId="Fuentedeprrafopredeter">
     <w:name w:val="Default Paragraph Font"/>
     <w:uiPriority w:val="1"/>
-    <w:semiHidden/>
     <w:unhideWhenUsed/>
   </w:style>
   <w:style w:type="table" w:default="1" w:styleId="Tablanormal">
@@ -247,6 +1260,37 @@
       <w:kern w:val="28"/>
       <w:sz w:val="52"/>
       <w:szCs w:val="52"/>
+    </w:rPr>
+  </w:style>
+  <w:style w:type="paragraph" w:styleId="Prrafodelista">
+    <w:name w:val="List Paragraph"/>
+    <w:basedOn w:val="Normal"/>
+    <w:uiPriority w:val="34"/>
+    <w:qFormat/>
+    <w:rsid w:val="00520F5D"/>
+    <w:pPr>
+      <w:ind w:left="720"/>
+      <w:contextualSpacing/>
+    </w:pPr>
+  </w:style>
+  <w:style w:type="paragraph" w:styleId="Sinespaciado">
+    <w:name w:val="No Spacing"/>
+    <w:uiPriority w:val="1"/>
+    <w:qFormat/>
+    <w:rsid w:val="00520F5D"/>
+    <w:pPr>
+      <w:spacing w:after="0" w:line="240" w:lineRule="auto"/>
+    </w:pPr>
+  </w:style>
+  <w:style w:type="character" w:styleId="Hipervnculo">
+    <w:name w:val="Hyperlink"/>
+    <w:basedOn w:val="Fuentedeprrafopredeter"/>
+    <w:uiPriority w:val="99"/>
+    <w:unhideWhenUsed/>
+    <w:rsid w:val="004570FA"/>
+    <w:rPr>
+      <w:color w:val="0000FF" w:themeColor="hyperlink"/>
+      <w:u w:val="single"/>
     </w:rPr>
   </w:style>
 </w:styles>
@@ -415,7 +1459,6 @@
   <w:style w:type="character" w:default="1" w:styleId="Fuentedeprrafopredeter">
     <w:name w:val="Default Paragraph Font"/>
     <w:uiPriority w:val="1"/>
-    <w:semiHidden/>
     <w:unhideWhenUsed/>
   </w:style>
   <w:style w:type="table" w:default="1" w:styleId="Tablanormal">
@@ -476,6 +1519,37 @@
       <w:kern w:val="28"/>
       <w:sz w:val="52"/>
       <w:szCs w:val="52"/>
+    </w:rPr>
+  </w:style>
+  <w:style w:type="paragraph" w:styleId="Prrafodelista">
+    <w:name w:val="List Paragraph"/>
+    <w:basedOn w:val="Normal"/>
+    <w:uiPriority w:val="34"/>
+    <w:qFormat/>
+    <w:rsid w:val="00520F5D"/>
+    <w:pPr>
+      <w:ind w:left="720"/>
+      <w:contextualSpacing/>
+    </w:pPr>
+  </w:style>
+  <w:style w:type="paragraph" w:styleId="Sinespaciado">
+    <w:name w:val="No Spacing"/>
+    <w:uiPriority w:val="1"/>
+    <w:qFormat/>
+    <w:rsid w:val="00520F5D"/>
+    <w:pPr>
+      <w:spacing w:after="0" w:line="240" w:lineRule="auto"/>
+    </w:pPr>
+  </w:style>
+  <w:style w:type="character" w:styleId="Hipervnculo">
+    <w:name w:val="Hyperlink"/>
+    <w:basedOn w:val="Fuentedeprrafopredeter"/>
+    <w:uiPriority w:val="99"/>
+    <w:unhideWhenUsed/>
+    <w:rsid w:val="004570FA"/>
+    <w:rPr>
+      <w:color w:val="0000FF" w:themeColor="hyperlink"/>
+      <w:u w:val="single"/>
     </w:rPr>
   </w:style>
 </w:styles>

</xml_diff>

<commit_message>
adelanto del informe: +http/https +firewall
</commit_message>
<xml_diff>
--- a/Informe TP Inicial.docx
+++ b/Informe TP Inicial.docx
@@ -818,220 +818,205 @@
         <w:t xml:space="preserve">Un servidor DNS es un servidor donde se traducen nombres de nodos de red en direcciones IP. Allí están declarados registros donde están las reglas de conversión y otras configuraciones. </w:t>
       </w:r>
       <w:r>
-        <w:t>Este protocolo trabaja en la capa de aplicación según el modelo OSI.</w:t>
-      </w:r>
+        <w:t xml:space="preserve">Este protocolo trabaja en la capa de aplicación según el modelo OSI. </w:t>
+      </w:r>
+      <w:r>
+        <w:t>Existen diferentes tipos de registros</w:t>
+      </w:r>
+      <w:r>
+        <w:t>, cada uno con su propó</w:t>
+      </w:r>
+      <w:r>
+        <w:t>sito</w:t>
+      </w:r>
+      <w:r>
+        <w:t>:</w:t>
+      </w:r>
+    </w:p>
+    <w:p>
+      <w:pPr>
+        <w:pStyle w:val="Prrafodelista"/>
+        <w:numPr>
+          <w:ilvl w:val="0"/>
+          <w:numId w:val="4"/>
+        </w:numPr>
+      </w:pPr>
+      <w:r>
+        <w:t xml:space="preserve">SOA: en </w:t>
+      </w:r>
+      <w:proofErr w:type="gramStart"/>
+      <w:r>
+        <w:t>e</w:t>
+      </w:r>
+      <w:r>
+        <w:t>stos</w:t>
+      </w:r>
+      <w:r>
+        <w:t xml:space="preserve"> registro</w:t>
+      </w:r>
+      <w:proofErr w:type="gramEnd"/>
+      <w:r>
+        <w:t xml:space="preserve"> se</w:t>
+      </w:r>
+      <w:r>
+        <w:t xml:space="preserve"> configura el servidor DNS en sí</w:t>
+      </w:r>
+      <w:r>
+        <w:t xml:space="preserve"> mismo</w:t>
+      </w:r>
+      <w:r>
+        <w:t>.</w:t>
+      </w:r>
+    </w:p>
+    <w:p>
+      <w:pPr>
+        <w:pStyle w:val="Prrafodelista"/>
+        <w:numPr>
+          <w:ilvl w:val="0"/>
+          <w:numId w:val="4"/>
+        </w:numPr>
+      </w:pPr>
+      <w:r>
+        <w:t>A</w:t>
+      </w:r>
+      <w:r>
+        <w:t>: en estos registros se configuran propiamente dicho la relación entre los nombres de dominio</w:t>
+      </w:r>
+      <w:r>
+        <w:t xml:space="preserve"> y las </w:t>
+      </w:r>
+      <w:proofErr w:type="spellStart"/>
+      <w:r>
+        <w:t>IPs</w:t>
+      </w:r>
+      <w:proofErr w:type="spellEnd"/>
+      <w:r>
+        <w:t>.</w:t>
+      </w:r>
+    </w:p>
+    <w:p>
+      <w:pPr>
+        <w:pStyle w:val="Prrafodelista"/>
+        <w:numPr>
+          <w:ilvl w:val="0"/>
+          <w:numId w:val="4"/>
+        </w:numPr>
+      </w:pPr>
+      <w:r>
+        <w:t>NS: en estos registros se configuran la relación entre los nombres de dominio y otro servidor DNS donde se resuelven.</w:t>
+      </w:r>
+    </w:p>
+    <w:p>
+      <w:pPr>
+        <w:pStyle w:val="Prrafodelista"/>
+        <w:numPr>
+          <w:ilvl w:val="0"/>
+          <w:numId w:val="4"/>
+        </w:numPr>
+      </w:pPr>
+      <w:r>
+        <w:t>CNAME</w:t>
+      </w:r>
+      <w:r>
+        <w:t>: en estos registros se configuran los alias de los nombres de dominio</w:t>
+      </w:r>
+      <w:r>
+        <w:t>.</w:t>
+      </w:r>
+    </w:p>
+    <w:p>
+      <w:pPr>
+        <w:pStyle w:val="Prrafodelista"/>
+        <w:numPr>
+          <w:ilvl w:val="0"/>
+          <w:numId w:val="4"/>
+        </w:numPr>
+      </w:pPr>
+      <w:r>
+        <w:t>MX</w:t>
+      </w:r>
+      <w:r>
+        <w:t xml:space="preserve">: en estos registros se </w:t>
+      </w:r>
+      <w:r>
+        <w:t>Indica el host que se encarga del procesamiento del correo electrónico de ese dominio.</w:t>
+      </w:r>
+    </w:p>
+    <w:p>
+      <w:r>
+        <w:t>En la red implementamos los diferentes servicios pedidos: serv</w:t>
+      </w:r>
+      <w:r>
+        <w:t xml:space="preserve">idores web, servidor de correo, impresoras, puntos de acceso </w:t>
+      </w:r>
+      <w:proofErr w:type="spellStart"/>
+      <w:r>
+        <w:t>wireless</w:t>
+      </w:r>
+      <w:proofErr w:type="spellEnd"/>
       <w:r>
         <w:t xml:space="preserve"> </w:t>
       </w:r>
       <w:r>
-        <w:t>Existen diferentes tipos de registros</w:t>
-      </w:r>
-      <w:r>
-        <w:t>, cada uno con su propó</w:t>
-      </w:r>
-      <w:r>
-        <w:t>sito</w:t>
-      </w:r>
-      <w:r>
-        <w:t>:</w:t>
-      </w:r>
-    </w:p>
-    <w:p>
-      <w:pPr>
-        <w:pStyle w:val="Prrafodelista"/>
-        <w:numPr>
-          <w:ilvl w:val="0"/>
-          <w:numId w:val="4"/>
-        </w:numPr>
-      </w:pPr>
-      <w:r>
-        <w:t xml:space="preserve">SOA: en </w:t>
-      </w:r>
-      <w:proofErr w:type="gramStart"/>
-      <w:r>
-        <w:t>e</w:t>
-      </w:r>
-      <w:r>
-        <w:t>stos</w:t>
-      </w:r>
-      <w:r>
-        <w:t xml:space="preserve"> registro</w:t>
-      </w:r>
-      <w:proofErr w:type="gramEnd"/>
-      <w:r>
-        <w:t xml:space="preserve"> se</w:t>
-      </w:r>
-      <w:r>
-        <w:t xml:space="preserve"> configura el servidor DNS en sí</w:t>
-      </w:r>
-      <w:r>
-        <w:t xml:space="preserve"> mismo</w:t>
-      </w:r>
+        <w:t xml:space="preserve">y </w:t>
+      </w:r>
+      <w:proofErr w:type="spellStart"/>
+      <w:r>
+        <w:t>sniffers</w:t>
+      </w:r>
+      <w:proofErr w:type="spellEnd"/>
       <w:r>
         <w:t>.</w:t>
       </w:r>
-    </w:p>
-    <w:p>
-      <w:pPr>
-        <w:pStyle w:val="Prrafodelista"/>
-        <w:numPr>
-          <w:ilvl w:val="0"/>
-          <w:numId w:val="4"/>
-        </w:numPr>
-      </w:pPr>
-      <w:r>
-        <w:t>A</w:t>
-      </w:r>
-      <w:r>
-        <w:t xml:space="preserve">: </w:t>
-      </w:r>
-      <w:r>
-        <w:t>en estos registros se configuran</w:t>
-      </w:r>
-      <w:r>
-        <w:t xml:space="preserve"> propiamente dicho la relación entre los nombres de dominio</w:t>
-      </w:r>
-      <w:r>
-        <w:t xml:space="preserve"> y las </w:t>
+      <w:r>
+        <w:t xml:space="preserve">  Los </w:t>
+      </w:r>
+      <w:r>
+        <w:t xml:space="preserve">tres </w:t>
+      </w:r>
+      <w:bookmarkStart w:id="0" w:name="_GoBack"/>
+      <w:bookmarkEnd w:id="0"/>
+      <w:r>
+        <w:t>primeros servicios se alocan en servidores con IP estáticos ya que necesitan ser inequívocamente identificados en la red</w:t>
+      </w:r>
+      <w:r>
+        <w:t xml:space="preserve">; los </w:t>
       </w:r>
       <w:proofErr w:type="spellStart"/>
       <w:r>
+        <w:t>sniffers</w:t>
+      </w:r>
+      <w:proofErr w:type="spellEnd"/>
+      <w:r>
+        <w:t xml:space="preserve"> no necesitan IP ya que trabajan en la capa inmediatamente inferior (capa de enlace) puesto que consisten en una placa de red en modo promiscuo o monitor,  que archiva todo el tráfico de red que pasa ella.</w:t>
+      </w:r>
+    </w:p>
+    <w:p>
+      <w:r>
+        <w:t xml:space="preserve">Los servidores web </w:t>
+      </w:r>
+      <w:r>
+        <w:t xml:space="preserve">están divididos en dos grupos: los que trabajan con protocolo HTTP y los que lo hacen con protocolo HTTPS, ambos protocolos de capa de aplicación. A través de estos protocolos, los clientes que lo requieran pueden obtener los conjuntos de archivos que hacen a una página web: HTML, CSS, JS, etc. </w:t>
+      </w:r>
+      <w:r>
+        <w:t>La principal diferencia entre HTTPS y HTTP es que en el primero la información que va del cliente al servidor viaja cifrada, lo que permite que frente a una eventual captura de estos datos no sea posible obtener directamente la información que contienen, en cambio en el segundo los datos viajan en texto plano.</w:t>
+      </w:r>
+    </w:p>
+    <w:p>
+      <w:r>
+        <w:t xml:space="preserve">En el servidor web de la Secretaria de hacienda, además de utilizar el protocolo HTTPS, tiene configurado un firewall que permite conectarse a ese servidor solo a clientes que tengan determinadas </w:t>
+      </w:r>
+      <w:proofErr w:type="spellStart"/>
+      <w:r>
         <w:t>IPs</w:t>
       </w:r>
       <w:proofErr w:type="spellEnd"/>
       <w:r>
-        <w:t>.</w:t>
-      </w:r>
-    </w:p>
-    <w:p>
-      <w:pPr>
-        <w:pStyle w:val="Prrafodelista"/>
-        <w:numPr>
-          <w:ilvl w:val="0"/>
-          <w:numId w:val="4"/>
-        </w:numPr>
-      </w:pPr>
-      <w:r>
-        <w:t>NS: en estos registros se configuran la relación entre los nombres de dominio</w:t>
-      </w:r>
-      <w:r>
-        <w:t xml:space="preserve"> y otro servidor DNS donde se resuelven.</w:t>
-      </w:r>
-    </w:p>
-    <w:p>
-      <w:pPr>
-        <w:pStyle w:val="Prrafodelista"/>
-        <w:numPr>
-          <w:ilvl w:val="0"/>
-          <w:numId w:val="4"/>
-        </w:numPr>
-      </w:pPr>
-      <w:r>
-        <w:t>CNAME</w:t>
-      </w:r>
-      <w:r>
-        <w:t>: en estos registros se configuran los alias de los nombres de dominio</w:t>
-      </w:r>
-      <w:r>
-        <w:t>.</w:t>
-      </w:r>
-    </w:p>
-    <w:p>
-      <w:pPr>
-        <w:pStyle w:val="Prrafodelista"/>
-        <w:numPr>
-          <w:ilvl w:val="0"/>
-          <w:numId w:val="4"/>
-        </w:numPr>
-      </w:pPr>
-      <w:r>
-        <w:t>MX</w:t>
-      </w:r>
-      <w:r>
-        <w:t xml:space="preserve">: </w:t>
-      </w:r>
-      <w:r>
-        <w:t xml:space="preserve">en estos registros se </w:t>
-      </w:r>
-      <w:r>
-        <w:t xml:space="preserve">Indica </w:t>
-      </w:r>
-      <w:r>
-        <w:t>el</w:t>
-      </w:r>
-      <w:r>
-        <w:t xml:space="preserve"> host </w:t>
-      </w:r>
-      <w:r>
-        <w:t xml:space="preserve">que </w:t>
-      </w:r>
-      <w:r>
-        <w:t>se encarga del procesamiento del correo electrónico de ese dominio.</w:t>
-      </w:r>
-    </w:p>
-    <w:p>
-      <w:r>
-        <w:t>En la red implementamos los diferentes servicios pedidos: serv</w:t>
-      </w:r>
-      <w:r>
-        <w:t xml:space="preserve">idores web, servidor de correo, impresoras, </w:t>
-      </w:r>
-      <w:r>
-        <w:t xml:space="preserve">puntos de acceso </w:t>
-      </w:r>
-      <w:proofErr w:type="spellStart"/>
-      <w:r>
-        <w:t>wireless</w:t>
-      </w:r>
-      <w:proofErr w:type="spellEnd"/>
-      <w:r>
-        <w:t xml:space="preserve"> </w:t>
-      </w:r>
-      <w:r>
-        <w:t xml:space="preserve">y </w:t>
-      </w:r>
-      <w:proofErr w:type="spellStart"/>
-      <w:r>
-        <w:t>sniffers</w:t>
-      </w:r>
-      <w:proofErr w:type="spellEnd"/>
-      <w:r>
-        <w:t>.</w:t>
-      </w:r>
-      <w:r>
-        <w:t xml:space="preserve">  Los cuatro primeros servicios se alocan en servidores con IP estáticos ya que necesitan ser inequívocamente identificados en la red</w:t>
-      </w:r>
-      <w:r>
-        <w:t xml:space="preserve">; los </w:t>
-      </w:r>
-      <w:proofErr w:type="spellStart"/>
-      <w:r>
-        <w:t>sniffers</w:t>
-      </w:r>
-      <w:proofErr w:type="spellEnd"/>
-      <w:r>
-        <w:t xml:space="preserve"> no necesitan IP ya que trabajan en la capa inmediatamente inferior (capa de enlace) puesto que consisten en una placa de red en modo promiscuo o monitor,  que archiva todo el tráfico de red que pasa ella.</w:t>
-      </w:r>
-    </w:p>
-    <w:p>
-      <w:r>
-        <w:t xml:space="preserve">Los servidores web </w:t>
+        <w:t xml:space="preserve"> especificadas en la configuración. Como tiene que filtrar paquetes IP, este firewall trabaja en capa 3.</w:t>
       </w:r>
     </w:p>
     <w:p/>
-    <w:p>
-      <w:r>
-        <w:t xml:space="preserve">Firewall -&gt; nivel </w:t>
-      </w:r>
-      <w:proofErr w:type="gramStart"/>
-      <w:r>
-        <w:t>aplicación(</w:t>
-      </w:r>
-      <w:proofErr w:type="gramEnd"/>
-      <w:r>
-        <w:t>7mo)</w:t>
-      </w:r>
-    </w:p>
+    <w:p/>
     <w:p>
       <w:proofErr w:type="spellStart"/>
       <w:proofErr w:type="gramStart"/>
@@ -1051,16 +1036,10 @@
       <w:r>
         <w:t xml:space="preserve">Sirve para separar redes. </w:t>
       </w:r>
-      <w:bookmarkStart w:id="0" w:name="_GoBack"/>
-      <w:bookmarkEnd w:id="0"/>
-    </w:p>
-    <w:p>
-      <w:r>
-        <w:t>Cables -&gt; físico</w:t>
-      </w:r>
-    </w:p>
-    <w:p>
-      <w:r>
+    </w:p>
+    <w:p>
+      <w:r>
+        <w:lastRenderedPageBreak/>
         <w:t xml:space="preserve">Señal </w:t>
       </w:r>
       <w:proofErr w:type="spellStart"/>

</xml_diff>

<commit_message>
casi temrinado el informe
</commit_message>
<xml_diff>
--- a/Informe TP Inicial.docx
+++ b/Informe TP Inicial.docx
@@ -110,6 +110,10 @@
     <w:p>
       <w:pPr>
         <w:pStyle w:val="Sinespaciado"/>
+        <w:numPr>
+          <w:ilvl w:val="0"/>
+          <w:numId w:val="5"/>
+        </w:numPr>
         <w:rPr>
           <w:b/>
           <w:sz w:val="28"/>
@@ -166,6 +170,10 @@
     <w:p>
       <w:pPr>
         <w:pStyle w:val="Sinespaciado"/>
+        <w:numPr>
+          <w:ilvl w:val="0"/>
+          <w:numId w:val="5"/>
+        </w:numPr>
         <w:rPr>
           <w:b/>
           <w:sz w:val="28"/>
@@ -344,6 +352,7 @@
         </w:numPr>
       </w:pPr>
       <w:r>
+        <w:lastRenderedPageBreak/>
         <w:t>Secretaria general (10 puestos)</w:t>
       </w:r>
     </w:p>
@@ -368,7 +377,6 @@
         </w:numPr>
       </w:pPr>
       <w:r>
-        <w:lastRenderedPageBreak/>
         <w:t>Facturación y Liquidaciones ( 10 puestos)</w:t>
       </w:r>
     </w:p>
@@ -520,7 +528,7 @@
       <w:r>
         <w:t xml:space="preserve">Servicio de correo electrónico con forma </w:t>
       </w:r>
-      <w:hyperlink r:id="rId6" w:history="1">
+      <w:hyperlink r:id="rId8" w:history="1">
         <w:r>
           <w:rPr>
             <w:rStyle w:val="Hipervnculo"/>
@@ -545,29 +553,13 @@
         </w:numPr>
       </w:pPr>
       <w:r>
-        <w:t xml:space="preserve">Dos puntos de acceso </w:t>
-      </w:r>
-      <w:proofErr w:type="spellStart"/>
-      <w:r>
-        <w:t>wireless</w:t>
-      </w:r>
-      <w:proofErr w:type="spellEnd"/>
-      <w:r>
-        <w:t xml:space="preserve"> con identificador </w:t>
-      </w:r>
-      <w:proofErr w:type="spellStart"/>
+        <w:t xml:space="preserve">Dos puntos de acceso wireless con identificador </w:t>
+      </w:r>
       <w:r>
         <w:rPr>
           <w:i/>
         </w:rPr>
-        <w:t>Wunq</w:t>
-      </w:r>
-      <w:proofErr w:type="spellEnd"/>
-      <w:r>
-        <w:rPr>
-          <w:i/>
-        </w:rPr>
-        <w:t>.</w:t>
+        <w:t>Wunq.</w:t>
       </w:r>
     </w:p>
     <w:p>
@@ -579,23 +571,7 @@
         </w:numPr>
       </w:pPr>
       <w:r>
-        <w:t xml:space="preserve">Varias impresoras de red, algunas </w:t>
-      </w:r>
-      <w:proofErr w:type="spellStart"/>
-      <w:r>
-        <w:t>wireless</w:t>
-      </w:r>
-      <w:proofErr w:type="spellEnd"/>
-      <w:r>
-        <w:t xml:space="preserve"> y otras </w:t>
-      </w:r>
-      <w:proofErr w:type="spellStart"/>
-      <w:r>
-        <w:t>wire</w:t>
-      </w:r>
-      <w:proofErr w:type="spellEnd"/>
-      <w:r>
-        <w:t>. Todas las oficinas contarán con al menos un teléfono IP conectado a la red y a una PC.</w:t>
+        <w:t>Varias impresoras de red, algunas wireless y otras wire. Todas las oficinas contarán con al menos un teléfono IP conectado a la red y a una PC.</w:t>
       </w:r>
     </w:p>
     <w:p>
@@ -607,30 +583,21 @@
         </w:numPr>
       </w:pPr>
       <w:r>
-        <w:t xml:space="preserve">Dos </w:t>
-      </w:r>
-      <w:proofErr w:type="spellStart"/>
-      <w:r>
-        <w:t>sniffers</w:t>
-      </w:r>
-      <w:proofErr w:type="spellEnd"/>
-      <w:r>
-        <w:t xml:space="preserve"> para obtener métricas sobre el uso de los usuarios: uno entre los servidores</w:t>
-      </w:r>
-      <w:r>
-        <w:t xml:space="preserve"> y los clientes y otro entre la </w:t>
-      </w:r>
-      <w:proofErr w:type="spellStart"/>
-      <w:r>
-        <w:t>subnet</w:t>
-      </w:r>
-      <w:proofErr w:type="spellEnd"/>
-      <w:r>
-        <w:t xml:space="preserve"> e internet</w:t>
+        <w:t>Dos sniffers para obtener métricas sobre el uso de los usuarios: uno entre los servidores</w:t>
+      </w:r>
+      <w:r>
+        <w:t xml:space="preserve"> y los clientes y otro entre la subnet e internet</w:t>
       </w:r>
     </w:p>
     <w:p/>
     <w:p>
+      <w:pPr>
+        <w:pStyle w:val="Prrafodelista"/>
+        <w:numPr>
+          <w:ilvl w:val="0"/>
+          <w:numId w:val="5"/>
+        </w:numPr>
+      </w:pPr>
       <w:r>
         <w:rPr>
           <w:b/>
@@ -670,117 +637,49 @@
         <w:t>ón de la red de 254</w:t>
       </w:r>
       <w:r>
+        <w:t xml:space="preserve"> IPs ya que la máscara de red con valor 24 significa que solo el último octeto de las IPs va a variar de IP a IP, osea que disponemos</w:t>
+      </w:r>
+      <w:r>
+        <w:t xml:space="preserve"> en neto</w:t>
+      </w:r>
+      <w:r>
+        <w:t xml:space="preserve"> de 2^8</w:t>
+      </w:r>
+      <w:r>
+        <w:t xml:space="preserve"> = 256 IPs, pero tanto la primera IP (</w:t>
+      </w:r>
+      <w:r>
+        <w:t>200.10.161.0</w:t>
+      </w:r>
+      <w:r>
+        <w:t>) como la última (200.10.161.255) no están disponibles ya que una identifica la red y la otra es la dirección de broadcast de la red, respectivamente.</w:t>
+      </w:r>
+    </w:p>
+    <w:p>
+      <w:r>
+        <w:t xml:space="preserve">De estas IPs, se necesitan 185 para cubrir los puestos fijos de las múltiples oficinas y secretarias, dejando las restantes para los servicios. </w:t>
+      </w:r>
+      <w:r>
+        <w:t xml:space="preserve">Dedicamos 30 IPs para los servicios wireless. </w:t>
+      </w:r>
+    </w:p>
+    <w:p>
+      <w:r>
+        <w:t xml:space="preserve">Para estos 215 puestos usamos un servidor DHCP para </w:t>
+      </w:r>
+      <w:r>
+        <w:t>setear sus</w:t>
+      </w:r>
+      <w:r>
         <w:t xml:space="preserve"> </w:t>
       </w:r>
-      <w:proofErr w:type="spellStart"/>
-      <w:r>
-        <w:t>IPs</w:t>
-      </w:r>
-      <w:proofErr w:type="spellEnd"/>
-      <w:r>
-        <w:t xml:space="preserve"> ya que la máscara de red con valor 24 significa que solo el último octeto de las </w:t>
-      </w:r>
-      <w:proofErr w:type="spellStart"/>
-      <w:r>
-        <w:t>IPs</w:t>
-      </w:r>
-      <w:proofErr w:type="spellEnd"/>
-      <w:r>
-        <w:t xml:space="preserve"> va a variar de IP a IP, </w:t>
-      </w:r>
-      <w:proofErr w:type="spellStart"/>
-      <w:r>
-        <w:t>osea</w:t>
-      </w:r>
-      <w:proofErr w:type="spellEnd"/>
-      <w:r>
-        <w:t xml:space="preserve"> que disponemos</w:t>
-      </w:r>
-      <w:r>
-        <w:t xml:space="preserve"> en neto</w:t>
-      </w:r>
-      <w:r>
-        <w:t xml:space="preserve"> de 2^8</w:t>
-      </w:r>
-      <w:r>
-        <w:t xml:space="preserve"> = 256 </w:t>
-      </w:r>
-      <w:proofErr w:type="spellStart"/>
-      <w:r>
-        <w:t>IPs</w:t>
-      </w:r>
-      <w:proofErr w:type="spellEnd"/>
-      <w:r>
-        <w:t>, pero tanto la primera IP (</w:t>
-      </w:r>
-      <w:r>
-        <w:t>200.10.161.0</w:t>
-      </w:r>
-      <w:r>
-        <w:t xml:space="preserve">) como la última (200.10.161.255) no están disponibles ya que una identifica la red y la otra es la dirección de </w:t>
-      </w:r>
-      <w:proofErr w:type="spellStart"/>
-      <w:r>
-        <w:t>broadcast</w:t>
-      </w:r>
-      <w:proofErr w:type="spellEnd"/>
-      <w:r>
-        <w:t xml:space="preserve"> de la red, respectivamente.</w:t>
-      </w:r>
-    </w:p>
-    <w:p>
-      <w:r>
-        <w:t xml:space="preserve">De estas </w:t>
-      </w:r>
-      <w:proofErr w:type="spellStart"/>
-      <w:r>
-        <w:t>IPs</w:t>
-      </w:r>
-      <w:proofErr w:type="spellEnd"/>
-      <w:r>
-        <w:t xml:space="preserve">, se necesitan 185 para cubrir los puestos fijos de las múltiples oficinas y secretarias, dejando las restantes para los servicios. </w:t>
-      </w:r>
-      <w:r>
-        <w:t xml:space="preserve">Dedicamos 30 </w:t>
-      </w:r>
-      <w:proofErr w:type="spellStart"/>
-      <w:r>
-        <w:t>IPs</w:t>
-      </w:r>
-      <w:proofErr w:type="spellEnd"/>
-      <w:r>
-        <w:t xml:space="preserve"> para los servicios </w:t>
-      </w:r>
-      <w:proofErr w:type="spellStart"/>
-      <w:r>
-        <w:t>wireless</w:t>
-      </w:r>
-      <w:proofErr w:type="spellEnd"/>
-      <w:r>
-        <w:t xml:space="preserve">. </w:t>
-      </w:r>
-    </w:p>
-    <w:p>
-      <w:r>
-        <w:t xml:space="preserve">Para estos 215 puestos usamos un servidor DHCP para </w:t>
-      </w:r>
-      <w:proofErr w:type="spellStart"/>
-      <w:r>
-        <w:t>setear</w:t>
-      </w:r>
-      <w:proofErr w:type="spellEnd"/>
-      <w:r>
-        <w:t xml:space="preserve"> sus</w:t>
-      </w:r>
-      <w:r>
-        <w:t xml:space="preserve"> </w:t>
-      </w:r>
       <w:r>
         <w:t>configuraciones de red.</w:t>
       </w:r>
     </w:p>
     <w:p>
       <w:r>
+        <w:lastRenderedPageBreak/>
         <w:t>Un servidor HDCP es un</w:t>
       </w:r>
       <w:r>
@@ -790,27 +689,7 @@
         <w:t xml:space="preserve"> Este protocolo trabaja en la capa de aplicación según el modelo OSI. </w:t>
       </w:r>
       <w:r>
-        <w:t xml:space="preserve">En el servidor DHCP se </w:t>
-      </w:r>
-      <w:r>
-        <w:lastRenderedPageBreak/>
-        <w:t xml:space="preserve">especifican los rangos de </w:t>
-      </w:r>
-      <w:proofErr w:type="spellStart"/>
-      <w:r>
-        <w:t>IPs</w:t>
-      </w:r>
-      <w:proofErr w:type="spellEnd"/>
-      <w:r>
-        <w:t xml:space="preserve"> disponibles para las asignaciones, el servidor DNS y el </w:t>
-      </w:r>
-      <w:proofErr w:type="spellStart"/>
-      <w:r>
-        <w:t>gateway</w:t>
-      </w:r>
-      <w:proofErr w:type="spellEnd"/>
-      <w:r>
-        <w:t xml:space="preserve"> de todos los puestos conectados al servidor.</w:t>
+        <w:t>En el servidor DHCP se especifican los rangos de IPs disponibles para las asignaciones, el servidor DNS y el gateway de todos los puestos conectados al servidor.</w:t>
       </w:r>
     </w:p>
     <w:p>
@@ -842,21 +721,13 @@
         </w:numPr>
       </w:pPr>
       <w:r>
-        <w:t xml:space="preserve">SOA: en </w:t>
-      </w:r>
-      <w:proofErr w:type="gramStart"/>
-      <w:r>
-        <w:t>e</w:t>
+        <w:t>SOA: en e</w:t>
       </w:r>
       <w:r>
         <w:t>stos</w:t>
       </w:r>
       <w:r>
-        <w:t xml:space="preserve"> registro</w:t>
-      </w:r>
-      <w:proofErr w:type="gramEnd"/>
-      <w:r>
-        <w:t xml:space="preserve"> se</w:t>
+        <w:t xml:space="preserve"> registro se</w:t>
       </w:r>
       <w:r>
         <w:t xml:space="preserve"> configura el servidor DNS en sí</w:t>
@@ -883,13 +754,35 @@
         <w:t>: en estos registros se configuran propiamente dicho la relación entre los nombres de dominio</w:t>
       </w:r>
       <w:r>
-        <w:t xml:space="preserve"> y las </w:t>
-      </w:r>
-      <w:proofErr w:type="spellStart"/>
-      <w:r>
-        <w:t>IPs</w:t>
-      </w:r>
-      <w:proofErr w:type="spellEnd"/>
+        <w:t xml:space="preserve"> y las IPs.</w:t>
+      </w:r>
+    </w:p>
+    <w:p>
+      <w:pPr>
+        <w:pStyle w:val="Prrafodelista"/>
+        <w:numPr>
+          <w:ilvl w:val="0"/>
+          <w:numId w:val="4"/>
+        </w:numPr>
+      </w:pPr>
+      <w:r>
+        <w:t>NS: en estos registros se configuran la relación entre los nombres de dominio y otro servidor DNS donde se resuelven.</w:t>
+      </w:r>
+    </w:p>
+    <w:p>
+      <w:pPr>
+        <w:pStyle w:val="Prrafodelista"/>
+        <w:numPr>
+          <w:ilvl w:val="0"/>
+          <w:numId w:val="4"/>
+        </w:numPr>
+      </w:pPr>
+      <w:r>
+        <w:t>CNAME</w:t>
+      </w:r>
+      <w:r>
+        <w:t>: en estos registros se configuran los alias de los nombres de dominio</w:t>
+      </w:r>
       <w:r>
         <w:t>.</w:t>
       </w:r>
@@ -903,36 +796,6 @@
         </w:numPr>
       </w:pPr>
       <w:r>
-        <w:t>NS: en estos registros se configuran la relación entre los nombres de dominio y otro servidor DNS donde se resuelven.</w:t>
-      </w:r>
-    </w:p>
-    <w:p>
-      <w:pPr>
-        <w:pStyle w:val="Prrafodelista"/>
-        <w:numPr>
-          <w:ilvl w:val="0"/>
-          <w:numId w:val="4"/>
-        </w:numPr>
-      </w:pPr>
-      <w:r>
-        <w:t>CNAME</w:t>
-      </w:r>
-      <w:r>
-        <w:t>: en estos registros se configuran los alias de los nombres de dominio</w:t>
-      </w:r>
-      <w:r>
-        <w:t>.</w:t>
-      </w:r>
-    </w:p>
-    <w:p>
-      <w:pPr>
-        <w:pStyle w:val="Prrafodelista"/>
-        <w:numPr>
-          <w:ilvl w:val="0"/>
-          <w:numId w:val="4"/>
-        </w:numPr>
-      </w:pPr>
-      <w:r>
         <w:t>MX</w:t>
       </w:r>
       <w:r>
@@ -947,26 +810,10 @@
         <w:t>En la red implementamos los diferentes servicios pedidos: serv</w:t>
       </w:r>
       <w:r>
-        <w:t xml:space="preserve">idores web, servidor de correo, impresoras, puntos de acceso </w:t>
-      </w:r>
-      <w:proofErr w:type="spellStart"/>
-      <w:r>
-        <w:t>wireless</w:t>
-      </w:r>
-      <w:proofErr w:type="spellEnd"/>
-      <w:r>
-        <w:t xml:space="preserve"> </w:t>
-      </w:r>
-      <w:r>
-        <w:t xml:space="preserve">y </w:t>
-      </w:r>
-      <w:proofErr w:type="spellStart"/>
-      <w:r>
-        <w:t>sniffers</w:t>
-      </w:r>
-      <w:proofErr w:type="spellEnd"/>
-      <w:r>
-        <w:t>.</w:t>
+        <w:t xml:space="preserve">idores web, servidor de correo, impresoras, puntos de acceso wireless </w:t>
+      </w:r>
+      <w:r>
+        <w:t>y sniffers.</w:t>
       </w:r>
       <w:r>
         <w:t xml:space="preserve">  Los </w:t>
@@ -974,21 +821,11 @@
       <w:r>
         <w:t xml:space="preserve">tres </w:t>
       </w:r>
-      <w:bookmarkStart w:id="0" w:name="_GoBack"/>
-      <w:bookmarkEnd w:id="0"/>
       <w:r>
         <w:t>primeros servicios se alocan en servidores con IP estáticos ya que necesitan ser inequívocamente identificados en la red</w:t>
       </w:r>
       <w:r>
-        <w:t xml:space="preserve">; los </w:t>
-      </w:r>
-      <w:proofErr w:type="spellStart"/>
-      <w:r>
-        <w:t>sniffers</w:t>
-      </w:r>
-      <w:proofErr w:type="spellEnd"/>
-      <w:r>
-        <w:t xml:space="preserve"> no necesitan IP ya que trabajan en la capa inmediatamente inferior (capa de enlace) puesto que consisten en una placa de red en modo promiscuo o monitor,  que archiva todo el tráfico de red que pasa ella.</w:t>
+        <w:t>; los sniffers no necesitan IP ya que trabajan en la capa inmediatamente inferior (capa de enlace) puesto que consisten en una placa de red en modo promiscuo o monitor,  que archiva todo el tráfico de red que pasa ella.</w:t>
       </w:r>
     </w:p>
     <w:p>
@@ -1004,62 +841,17 @@
     </w:p>
     <w:p>
       <w:r>
-        <w:t xml:space="preserve">En el servidor web de la Secretaria de hacienda, además de utilizar el protocolo HTTPS, tiene configurado un firewall que permite conectarse a ese servidor solo a clientes que tengan determinadas </w:t>
-      </w:r>
-      <w:proofErr w:type="spellStart"/>
-      <w:r>
-        <w:t>IPs</w:t>
-      </w:r>
-      <w:proofErr w:type="spellEnd"/>
-      <w:r>
-        <w:t xml:space="preserve"> especificadas en la configuración. Como tiene que filtrar paquetes IP, este firewall trabaja en capa 3.</w:t>
+        <w:t>Existe un único router en la red y su propósito es separar esta red de Internet. Trbaja en capa 3 ya que subnetea a partir de las IPs de destino  de los paquetes IP.</w:t>
       </w:r>
     </w:p>
     <w:p/>
-    <w:p/>
-    <w:p>
-      <w:proofErr w:type="spellStart"/>
-      <w:proofErr w:type="gramStart"/>
-      <w:r>
-        <w:t>Router</w:t>
-      </w:r>
-      <w:proofErr w:type="spellEnd"/>
-      <w:r>
-        <w:t xml:space="preserve"> .</w:t>
-      </w:r>
-      <w:proofErr w:type="gramEnd"/>
-      <w:r>
-        <w:t>-&gt; red</w:t>
-      </w:r>
-    </w:p>
-    <w:p>
-      <w:r>
-        <w:t xml:space="preserve">Sirve para separar redes. </w:t>
-      </w:r>
-    </w:p>
-    <w:p>
-      <w:r>
-        <w:lastRenderedPageBreak/>
-        <w:t xml:space="preserve">Señal </w:t>
-      </w:r>
-      <w:proofErr w:type="spellStart"/>
-      <w:r>
-        <w:t>wifi</w:t>
-      </w:r>
-      <w:proofErr w:type="spellEnd"/>
-      <w:r>
-        <w:t xml:space="preserve"> -&gt; físico</w:t>
-      </w:r>
-    </w:p>
-    <w:p>
-      <w:r>
-        <w:t>Teléfono IP -&gt; ¿?</w:t>
-      </w:r>
-    </w:p>
-    <w:p/>
-    <w:p>
-      <w:pPr>
-        <w:pStyle w:val="Sinespaciado"/>
+    <w:p>
+      <w:pPr>
+        <w:pStyle w:val="Prrafodelista"/>
+        <w:numPr>
+          <w:ilvl w:val="0"/>
+          <w:numId w:val="5"/>
+        </w:numPr>
         <w:rPr>
           <w:b/>
           <w:sz w:val="28"/>
@@ -1074,20 +866,379 @@
           <w:szCs w:val="28"/>
           <w:u w:val="single"/>
         </w:rPr>
-        <w:t>Conclusiones</w:t>
-      </w:r>
-    </w:p>
-    <w:p>
-      <w:pPr>
+        <w:t>Diseño capa 7</w:t>
+      </w:r>
+      <w:r>
         <w:rPr>
           <w:b/>
           <w:sz w:val="28"/>
           <w:szCs w:val="28"/>
           <w:u w:val="single"/>
         </w:rPr>
+        <w:t xml:space="preserve"> </w:t>
+      </w:r>
+    </w:p>
+    <w:p>
+      <w:r>
+        <w:lastRenderedPageBreak/>
+        <w:t>En la red implementamos los diferentes servicios pedidos: serv</w:t>
+      </w:r>
+      <w:r>
+        <w:t>idores web, servidor de correo</w:t>
+      </w:r>
+      <w:r>
+        <w:t xml:space="preserve">, </w:t>
+      </w:r>
+      <w:r>
+        <w:t xml:space="preserve">servidor DHCP, servidores DNS, </w:t>
+      </w:r>
+      <w:r>
+        <w:t>impresoras</w:t>
+      </w:r>
+      <w:r>
+        <w:t xml:space="preserve"> , </w:t>
+      </w:r>
+      <w:r>
+        <w:t xml:space="preserve">puntos de acceso wireless y sniffers.  Los </w:t>
+      </w:r>
+      <w:r>
+        <w:t xml:space="preserve">cinco  </w:t>
+      </w:r>
+      <w:r>
+        <w:t xml:space="preserve"> primeros servicios se alocan en servidores con IP estáticos ya que necesitan ser inequívocamente identificados en la red</w:t>
+      </w:r>
+      <w:r>
+        <w:t>.</w:t>
+      </w:r>
+    </w:p>
+    <w:p>
+      <w:r>
+        <w:t>El listado de IPs estáticas es el siguiente:</w:t>
+      </w:r>
+    </w:p>
+    <w:p>
+      <w:pPr>
+        <w:rPr>
+          <w:b/>
+        </w:rPr>
+      </w:pPr>
+      <w:r>
+        <w:rPr>
+          <w:b/>
+        </w:rPr>
+        <w:t>Servidores web</w:t>
+      </w:r>
+    </w:p>
+    <w:p>
+      <w:pPr>
+        <w:pStyle w:val="Prrafodelista"/>
+        <w:numPr>
+          <w:ilvl w:val="0"/>
+          <w:numId w:val="6"/>
+        </w:numPr>
+      </w:pPr>
+      <w:r>
+        <w:t xml:space="preserve">info.campus.unq.edu.ar    : </w:t>
+      </w:r>
+      <w:r>
+        <w:t>200.10.161.248</w:t>
+      </w:r>
+    </w:p>
+    <w:p>
+      <w:pPr>
+        <w:pStyle w:val="Prrafodelista"/>
+        <w:numPr>
+          <w:ilvl w:val="0"/>
+          <w:numId w:val="6"/>
+        </w:numPr>
+      </w:pPr>
+      <w:r>
+        <w:t xml:space="preserve">  campus.unq.edu.ar           : </w:t>
+      </w:r>
+      <w:r>
+        <w:t>200.10.161.247</w:t>
+      </w:r>
+    </w:p>
+    <w:p>
+      <w:pPr>
+        <w:pStyle w:val="Prrafodelista"/>
+        <w:numPr>
+          <w:ilvl w:val="0"/>
+          <w:numId w:val="6"/>
+        </w:numPr>
+      </w:pPr>
+      <w:r>
+        <w:t xml:space="preserve">  unq.edu.ar                          :</w:t>
+      </w:r>
+      <w:r>
+        <w:t xml:space="preserve"> 200.10.161.246</w:t>
+      </w:r>
+    </w:p>
+    <w:p>
+      <w:pPr>
+        <w:pStyle w:val="Prrafodelista"/>
+        <w:numPr>
+          <w:ilvl w:val="0"/>
+          <w:numId w:val="6"/>
+        </w:numPr>
+      </w:pPr>
+      <w:r>
+        <w:t xml:space="preserve">  sh.unq.edu.ar                     : </w:t>
+      </w:r>
+      <w:r>
+        <w:t>200.10.161.245</w:t>
+      </w:r>
+    </w:p>
+    <w:p>
+      <w:pPr>
+        <w:rPr>
+          <w:b/>
+        </w:rPr>
+      </w:pPr>
+      <w:r>
+        <w:rPr>
+          <w:b/>
+        </w:rPr>
+        <w:t>Servidor de correo</w:t>
+      </w:r>
+    </w:p>
+    <w:p>
+      <w:pPr>
+        <w:pStyle w:val="Prrafodelista"/>
+        <w:numPr>
+          <w:ilvl w:val="0"/>
+          <w:numId w:val="7"/>
+        </w:numPr>
+      </w:pPr>
+      <w:r>
+        <w:t xml:space="preserve">Mail                   </w:t>
+      </w:r>
+      <w:r>
+        <w:t xml:space="preserve">                     : </w:t>
+      </w:r>
+      <w:r>
+        <w:t xml:space="preserve"> 200.10.161.249</w:t>
+      </w:r>
+    </w:p>
+    <w:p>
+      <w:pPr>
+        <w:rPr>
+          <w:b/>
+        </w:rPr>
+      </w:pPr>
+      <w:r>
+        <w:rPr>
+          <w:b/>
+        </w:rPr>
+        <w:t>Servidor DHCP</w:t>
+      </w:r>
+    </w:p>
+    <w:p>
+      <w:pPr>
+        <w:pStyle w:val="Prrafodelista"/>
+        <w:numPr>
+          <w:ilvl w:val="0"/>
+          <w:numId w:val="7"/>
+        </w:numPr>
+      </w:pPr>
+      <w:r>
+        <w:t xml:space="preserve">DHCP                                      : </w:t>
+      </w:r>
+      <w:r>
+        <w:t xml:space="preserve">200.10.161.250  </w:t>
+      </w:r>
+    </w:p>
+    <w:p>
+      <w:r>
+        <w:rPr>
+          <w:b/>
+        </w:rPr>
+        <w:t>Servidores DNS</w:t>
+      </w:r>
+    </w:p>
+    <w:p>
+      <w:pPr>
+        <w:pStyle w:val="Prrafodelista"/>
+        <w:numPr>
+          <w:ilvl w:val="0"/>
+          <w:numId w:val="7"/>
+        </w:numPr>
+      </w:pPr>
+      <w:r>
+        <w:t xml:space="preserve">DNS-primario                        : </w:t>
+      </w:r>
+      <w:r>
+        <w:t>200.10.161.254</w:t>
+      </w:r>
+    </w:p>
+    <w:p>
+      <w:pPr>
+        <w:pStyle w:val="Prrafodelista"/>
+        <w:numPr>
+          <w:ilvl w:val="0"/>
+          <w:numId w:val="7"/>
+        </w:numPr>
+      </w:pPr>
+      <w:r>
+        <w:t>DNS-secundario                    :</w:t>
+      </w:r>
+      <w:r>
+        <w:t xml:space="preserve"> 200.10.161.253</w:t>
+      </w:r>
+    </w:p>
+    <w:p>
+      <w:pPr>
+        <w:pStyle w:val="Prrafodelista"/>
+        <w:numPr>
+          <w:ilvl w:val="0"/>
+          <w:numId w:val="7"/>
+        </w:numPr>
+      </w:pPr>
+      <w:r>
+        <w:t xml:space="preserve">DNS-Hacienda-Primario   </w:t>
+      </w:r>
+      <w:r>
+        <w:t xml:space="preserve">   : </w:t>
+      </w:r>
+      <w:r>
+        <w:t>200.10.161.252</w:t>
+      </w:r>
+    </w:p>
+    <w:p>
+      <w:pPr>
+        <w:pStyle w:val="Prrafodelista"/>
+        <w:numPr>
+          <w:ilvl w:val="0"/>
+          <w:numId w:val="7"/>
+        </w:numPr>
+      </w:pPr>
+      <w:r>
+        <w:t xml:space="preserve">DNS-Hacienda-Secundario </w:t>
+      </w:r>
+      <w:r>
+        <w:t xml:space="preserve">: </w:t>
+      </w:r>
+      <w:r>
+        <w:t>200.10.161.251</w:t>
+      </w:r>
+    </w:p>
+    <w:p>
+      <w:pPr>
+        <w:rPr>
+          <w:b/>
+        </w:rPr>
+      </w:pPr>
+      <w:r>
+        <w:rPr>
+          <w:b/>
+        </w:rPr>
+        <w:t>Impresoras</w:t>
+      </w:r>
+    </w:p>
+    <w:p>
+      <w:pPr>
+        <w:pStyle w:val="Prrafodelista"/>
+        <w:numPr>
+          <w:ilvl w:val="0"/>
+          <w:numId w:val="8"/>
+        </w:numPr>
+        <w:rPr>
+          <w:b/>
+        </w:rPr>
+      </w:pPr>
+      <w:r>
+        <w:t>Impresora 1</w:t>
+      </w:r>
+      <w:r>
+        <w:tab/>
+      </w:r>
+      <w:r>
+        <w:tab/>
+      </w:r>
+      <w:r>
+        <w:tab/>
+        <w:t xml:space="preserve">: </w:t>
+      </w:r>
+      <w:r>
+        <w:rPr>
+          <w:b/>
+        </w:rPr>
+        <w:t>algo</w:t>
+      </w:r>
+    </w:p>
+    <w:p>
+      <w:r>
+        <w:t>Los servidores web están divididos en dos grupos: los que trabajan con protocolo HTTP y los que lo hacen con protocolo HTTPS</w:t>
+      </w:r>
+      <w:r>
+        <w:t>.</w:t>
+      </w:r>
+      <w:r>
+        <w:t xml:space="preserve"> </w:t>
+      </w:r>
+    </w:p>
+    <w:p>
+      <w:r>
+        <w:t xml:space="preserve">En el servidor web de la Secretaria de hacienda, además de utilizar el protocolo HTTPS, tiene configurado un firewall que permite conectarse a ese servidor solo a clientes </w:t>
+      </w:r>
+      <w:r>
+        <w:t>de la Secretaria de Hacienda. Las IPs permitidas son del 200.10.161.221 al 200.10.161.230.</w:t>
+      </w:r>
+    </w:p>
+    <w:p>
+      <w:r>
+        <w:t xml:space="preserve">Los puntos de acceso wireless están configurados para requerir una contraseña para poder autentificarse. La contraseña es </w:t>
+      </w:r>
+      <w:r>
+        <w:rPr>
+          <w:b/>
+        </w:rPr>
+        <w:t xml:space="preserve">123456789 </w:t>
+      </w:r>
+      <w:r>
+        <w:t xml:space="preserve">y se codifica en WPA2-PSK. </w:t>
+      </w:r>
+      <w:r>
+        <w:tab/>
+      </w:r>
+    </w:p>
+    <w:p>
+      <w:pPr>
+        <w:pStyle w:val="Sinespaciado"/>
+        <w:rPr>
+          <w:b/>
+          <w:sz w:val="28"/>
+          <w:szCs w:val="28"/>
+          <w:u w:val="single"/>
+        </w:rPr>
+      </w:pPr>
+      <w:r>
+        <w:rPr>
+          <w:b/>
+          <w:sz w:val="28"/>
+          <w:szCs w:val="28"/>
+          <w:u w:val="single"/>
+        </w:rPr>
+        <w:t>Conclusiones</w:t>
+      </w:r>
+    </w:p>
+    <w:p>
+      <w:pPr>
+        <w:rPr>
+          <w:b/>
+          <w:sz w:val="28"/>
+          <w:szCs w:val="28"/>
+          <w:u w:val="single"/>
+        </w:rPr>
       </w:pPr>
     </w:p>
     <w:sectPr>
+      <w:headerReference w:type="even" r:id="rId9"/>
+      <w:headerReference w:type="default" r:id="rId10"/>
+      <w:footerReference w:type="even" r:id="rId11"/>
+      <w:footerReference w:type="default" r:id="rId12"/>
+      <w:headerReference w:type="first" r:id="rId13"/>
+      <w:footerReference w:type="first" r:id="rId14"/>
       <w:pgSz w:w="12240" w:h="15840"/>
       <w:pgMar w:top="1417" w:right="1701" w:bottom="1417" w:left="1701" w:header="708" w:footer="708" w:gutter="0"/>
       <w:cols w:space="708"/>
@@ -1097,6 +1248,263 @@
 </w:document>
 </file>
 
+<file path=word/endnotes.xml><?xml version="1.0" encoding="utf-8"?>
+<w:endnotes xmlns:wpc="http://schemas.microsoft.com/office/word/2010/wordprocessingCanvas" xmlns:mc="http://schemas.openxmlformats.org/markup-compatibility/2006" xmlns:o="urn:schemas-microsoft-com:office:office" xmlns:r="http://schemas.openxmlformats.org/officeDocument/2006/relationships" xmlns:m="http://schemas.openxmlformats.org/officeDocument/2006/math" xmlns:v="urn:schemas-microsoft-com:vml" xmlns:wp14="http://schemas.microsoft.com/office/word/2010/wordprocessingDrawing" xmlns:wp="http://schemas.openxmlformats.org/drawingml/2006/wordprocessingDrawing" xmlns:w10="urn:schemas-microsoft-com:office:word" xmlns:w="http://schemas.openxmlformats.org/wordprocessingml/2006/main" xmlns:w14="http://schemas.microsoft.com/office/word/2010/wordml" xmlns:wpg="http://schemas.microsoft.com/office/word/2010/wordprocessingGroup" xmlns:wpi="http://schemas.microsoft.com/office/word/2010/wordprocessingInk" xmlns:wne="http://schemas.microsoft.com/office/word/2006/wordml" xmlns:wps="http://schemas.microsoft.com/office/word/2010/wordprocessingShape" mc:Ignorable="w14 wp14">
+  <w:endnote w:type="separator" w:id="-1">
+    <w:p>
+      <w:pPr>
+        <w:spacing w:after="0" w:line="240" w:lineRule="auto"/>
+      </w:pPr>
+      <w:r>
+        <w:separator/>
+      </w:r>
+    </w:p>
+  </w:endnote>
+  <w:endnote w:type="continuationSeparator" w:id="0">
+    <w:p>
+      <w:pPr>
+        <w:spacing w:after="0" w:line="240" w:lineRule="auto"/>
+      </w:pPr>
+      <w:r>
+        <w:continuationSeparator/>
+      </w:r>
+    </w:p>
+  </w:endnote>
+</w:endnotes>
+</file>
+
+<file path=word/footer1.xml><?xml version="1.0" encoding="utf-8"?>
+<w:ftr xmlns:wpc="http://schemas.microsoft.com/office/word/2010/wordprocessingCanvas" xmlns:mc="http://schemas.openxmlformats.org/markup-compatibility/2006" xmlns:o="urn:schemas-microsoft-com:office:office" xmlns:r="http://schemas.openxmlformats.org/officeDocument/2006/relationships" xmlns:m="http://schemas.openxmlformats.org/officeDocument/2006/math" xmlns:v="urn:schemas-microsoft-com:vml" xmlns:wp14="http://schemas.microsoft.com/office/word/2010/wordprocessingDrawing" xmlns:wp="http://schemas.openxmlformats.org/drawingml/2006/wordprocessingDrawing" xmlns:w10="urn:schemas-microsoft-com:office:word" xmlns:w="http://schemas.openxmlformats.org/wordprocessingml/2006/main" xmlns:w14="http://schemas.microsoft.com/office/word/2010/wordml" xmlns:wpg="http://schemas.microsoft.com/office/word/2010/wordprocessingGroup" xmlns:wpi="http://schemas.microsoft.com/office/word/2010/wordprocessingInk" xmlns:wne="http://schemas.microsoft.com/office/word/2006/wordml" xmlns:wps="http://schemas.microsoft.com/office/word/2010/wordprocessingShape" mc:Ignorable="w14 wp14">
+  <w:p>
+    <w:pPr>
+      <w:pStyle w:val="Piedepgina"/>
+    </w:pPr>
+  </w:p>
+</w:ftr>
+</file>
+
+<file path=word/footer2.xml><?xml version="1.0" encoding="utf-8"?>
+<w:ftr xmlns:wpc="http://schemas.microsoft.com/office/word/2010/wordprocessingCanvas" xmlns:mc="http://schemas.openxmlformats.org/markup-compatibility/2006" xmlns:o="urn:schemas-microsoft-com:office:office" xmlns:r="http://schemas.openxmlformats.org/officeDocument/2006/relationships" xmlns:m="http://schemas.openxmlformats.org/officeDocument/2006/math" xmlns:v="urn:schemas-microsoft-com:vml" xmlns:wp14="http://schemas.microsoft.com/office/word/2010/wordprocessingDrawing" xmlns:wp="http://schemas.openxmlformats.org/drawingml/2006/wordprocessingDrawing" xmlns:w10="urn:schemas-microsoft-com:office:word" xmlns:w="http://schemas.openxmlformats.org/wordprocessingml/2006/main" xmlns:w14="http://schemas.microsoft.com/office/word/2010/wordml" xmlns:wpg="http://schemas.microsoft.com/office/word/2010/wordprocessingGroup" xmlns:wpi="http://schemas.microsoft.com/office/word/2010/wordprocessingInk" xmlns:wne="http://schemas.microsoft.com/office/word/2006/wordml" xmlns:wps="http://schemas.microsoft.com/office/word/2010/wordprocessingShape" mc:Ignorable="w14 wp14">
+  <w:tbl>
+    <w:tblPr>
+      <w:tblW w:w="5000" w:type="pct"/>
+      <w:tblBorders>
+        <w:top w:val="single" w:sz="18" w:space="0" w:color="808080" w:themeColor="background1" w:themeShade="80"/>
+        <w:insideV w:val="single" w:sz="18" w:space="0" w:color="808080" w:themeColor="background1" w:themeShade="80"/>
+      </w:tblBorders>
+      <w:tblLook w:val="04A0" w:firstRow="1" w:lastRow="0" w:firstColumn="1" w:lastColumn="0" w:noHBand="0" w:noVBand="1"/>
+    </w:tblPr>
+    <w:tblGrid>
+      <w:gridCol w:w="939"/>
+      <w:gridCol w:w="8115"/>
+    </w:tblGrid>
+    <w:tr>
+      <w:tc>
+        <w:tcPr>
+          <w:tcW w:w="918" w:type="dxa"/>
+        </w:tcPr>
+        <w:p>
+          <w:pPr>
+            <w:pStyle w:val="Piedepgina"/>
+            <w:jc w:val="right"/>
+            <w:rPr>
+              <w:b/>
+              <w:bCs/>
+              <w:color w:val="4F81BD" w:themeColor="accent1"/>
+              <w:sz w:val="32"/>
+              <w:szCs w:val="32"/>
+              <w14:numForm w14:val="oldStyle"/>
+            </w:rPr>
+          </w:pPr>
+          <w:r>
+            <w:rPr>
+              <w:szCs w:val="21"/>
+              <w14:shadow w14:blurRad="50800" w14:dist="38100" w14:dir="2700000" w14:sx="100000" w14:sy="100000" w14:kx="0" w14:ky="0" w14:algn="tl">
+                <w14:srgbClr w14:val="000000">
+                  <w14:alpha w14:val="60000"/>
+                </w14:srgbClr>
+              </w14:shadow>
+              <w14:numForm w14:val="oldStyle"/>
+            </w:rPr>
+            <w:fldChar w:fldCharType="begin"/>
+          </w:r>
+          <w:r>
+            <w:rPr>
+              <w14:shadow w14:blurRad="50800" w14:dist="38100" w14:dir="2700000" w14:sx="100000" w14:sy="100000" w14:kx="0" w14:ky="0" w14:algn="tl">
+                <w14:srgbClr w14:val="000000">
+                  <w14:alpha w14:val="60000"/>
+                </w14:srgbClr>
+              </w14:shadow>
+              <w14:numForm w14:val="oldStyle"/>
+            </w:rPr>
+            <w:instrText>PAGE   \* MERGEFORMAT</w:instrText>
+          </w:r>
+          <w:r>
+            <w:rPr>
+              <w:szCs w:val="21"/>
+              <w14:shadow w14:blurRad="50800" w14:dist="38100" w14:dir="2700000" w14:sx="100000" w14:sy="100000" w14:kx="0" w14:ky="0" w14:algn="tl">
+                <w14:srgbClr w14:val="000000">
+                  <w14:alpha w14:val="60000"/>
+                </w14:srgbClr>
+              </w14:shadow>
+              <w14:numForm w14:val="oldStyle"/>
+            </w:rPr>
+            <w:fldChar w:fldCharType="separate"/>
+          </w:r>
+          <w:r>
+            <w:rPr>
+              <w:b/>
+              <w:bCs/>
+              <w:noProof/>
+              <w:color w:val="4F81BD" w:themeColor="accent1"/>
+              <w:sz w:val="32"/>
+              <w:szCs w:val="32"/>
+              <w:lang w:val="es-ES"/>
+              <w14:shadow w14:blurRad="50800" w14:dist="38100" w14:dir="2700000" w14:sx="100000" w14:sy="100000" w14:kx="0" w14:ky="0" w14:algn="tl">
+                <w14:srgbClr w14:val="000000">
+                  <w14:alpha w14:val="60000"/>
+                </w14:srgbClr>
+              </w14:shadow>
+              <w14:numForm w14:val="oldStyle"/>
+            </w:rPr>
+            <w:t>4</w:t>
+          </w:r>
+          <w:r>
+            <w:rPr>
+              <w:b/>
+              <w:bCs/>
+              <w:color w:val="4F81BD" w:themeColor="accent1"/>
+              <w:sz w:val="32"/>
+              <w:szCs w:val="32"/>
+              <w14:shadow w14:blurRad="50800" w14:dist="38100" w14:dir="2700000" w14:sx="100000" w14:sy="100000" w14:kx="0" w14:ky="0" w14:algn="tl">
+                <w14:srgbClr w14:val="000000">
+                  <w14:alpha w14:val="60000"/>
+                </w14:srgbClr>
+              </w14:shadow>
+              <w14:numForm w14:val="oldStyle"/>
+            </w:rPr>
+            <w:fldChar w:fldCharType="end"/>
+          </w:r>
+        </w:p>
+      </w:tc>
+      <w:tc>
+        <w:tcPr>
+          <w:tcW w:w="7938" w:type="dxa"/>
+        </w:tcPr>
+        <w:p>
+          <w:pPr>
+            <w:pStyle w:val="Piedepgina"/>
+          </w:pPr>
+          <w:r>
+            <w:t>Acosta Juan</w:t>
+          </w:r>
+        </w:p>
+        <w:p>
+          <w:pPr>
+            <w:pStyle w:val="Piedepgina"/>
+          </w:pPr>
+          <w:r>
+            <w:t>G</w:t>
+          </w:r>
+          <w:r>
+            <w:t>ó</w:t>
+          </w:r>
+          <w:r>
+            <w:t>mez Leona</w:t>
+          </w:r>
+          <w:r>
+            <w:t>r</w:t>
+          </w:r>
+          <w:r>
+            <w:t>do</w:t>
+          </w:r>
+        </w:p>
+        <w:p>
+          <w:pPr>
+            <w:pStyle w:val="Piedepgina"/>
+          </w:pPr>
+          <w:r>
+            <w:t>Otel Patricio</w:t>
+          </w:r>
+          <w:bookmarkStart w:id="0" w:name="_GoBack"/>
+          <w:bookmarkEnd w:id="0"/>
+        </w:p>
+      </w:tc>
+    </w:tr>
+  </w:tbl>
+  <w:p>
+    <w:pPr>
+      <w:pStyle w:val="Piedepgina"/>
+    </w:pPr>
+  </w:p>
+</w:ftr>
+</file>
+
+<file path=word/footer3.xml><?xml version="1.0" encoding="utf-8"?>
+<w:ftr xmlns:wpc="http://schemas.microsoft.com/office/word/2010/wordprocessingCanvas" xmlns:mc="http://schemas.openxmlformats.org/markup-compatibility/2006" xmlns:o="urn:schemas-microsoft-com:office:office" xmlns:r="http://schemas.openxmlformats.org/officeDocument/2006/relationships" xmlns:m="http://schemas.openxmlformats.org/officeDocument/2006/math" xmlns:v="urn:schemas-microsoft-com:vml" xmlns:wp14="http://schemas.microsoft.com/office/word/2010/wordprocessingDrawing" xmlns:wp="http://schemas.openxmlformats.org/drawingml/2006/wordprocessingDrawing" xmlns:w10="urn:schemas-microsoft-com:office:word" xmlns:w="http://schemas.openxmlformats.org/wordprocessingml/2006/main" xmlns:w14="http://schemas.microsoft.com/office/word/2010/wordml" xmlns:wpg="http://schemas.microsoft.com/office/word/2010/wordprocessingGroup" xmlns:wpi="http://schemas.microsoft.com/office/word/2010/wordprocessingInk" xmlns:wne="http://schemas.microsoft.com/office/word/2006/wordml" xmlns:wps="http://schemas.microsoft.com/office/word/2010/wordprocessingShape" mc:Ignorable="w14 wp14">
+  <w:p>
+    <w:pPr>
+      <w:pStyle w:val="Piedepgina"/>
+    </w:pPr>
+  </w:p>
+</w:ftr>
+</file>
+
+<file path=word/footnotes.xml><?xml version="1.0" encoding="utf-8"?>
+<w:footnotes xmlns:wpc="http://schemas.microsoft.com/office/word/2010/wordprocessingCanvas" xmlns:mc="http://schemas.openxmlformats.org/markup-compatibility/2006" xmlns:o="urn:schemas-microsoft-com:office:office" xmlns:r="http://schemas.openxmlformats.org/officeDocument/2006/relationships" xmlns:m="http://schemas.openxmlformats.org/officeDocument/2006/math" xmlns:v="urn:schemas-microsoft-com:vml" xmlns:wp14="http://schemas.microsoft.com/office/word/2010/wordprocessingDrawing" xmlns:wp="http://schemas.openxmlformats.org/drawingml/2006/wordprocessingDrawing" xmlns:w10="urn:schemas-microsoft-com:office:word" xmlns:w="http://schemas.openxmlformats.org/wordprocessingml/2006/main" xmlns:w14="http://schemas.microsoft.com/office/word/2010/wordml" xmlns:wpg="http://schemas.microsoft.com/office/word/2010/wordprocessingGroup" xmlns:wpi="http://schemas.microsoft.com/office/word/2010/wordprocessingInk" xmlns:wne="http://schemas.microsoft.com/office/word/2006/wordml" xmlns:wps="http://schemas.microsoft.com/office/word/2010/wordprocessingShape" mc:Ignorable="w14 wp14">
+  <w:footnote w:type="separator" w:id="-1">
+    <w:p>
+      <w:pPr>
+        <w:spacing w:after="0" w:line="240" w:lineRule="auto"/>
+      </w:pPr>
+      <w:r>
+        <w:separator/>
+      </w:r>
+    </w:p>
+  </w:footnote>
+  <w:footnote w:type="continuationSeparator" w:id="0">
+    <w:p>
+      <w:pPr>
+        <w:spacing w:after="0" w:line="240" w:lineRule="auto"/>
+      </w:pPr>
+      <w:r>
+        <w:continuationSeparator/>
+      </w:r>
+    </w:p>
+  </w:footnote>
+</w:footnotes>
+</file>
+
+<file path=word/header1.xml><?xml version="1.0" encoding="utf-8"?>
+<w:hdr xmlns:wpc="http://schemas.microsoft.com/office/word/2010/wordprocessingCanvas" xmlns:mc="http://schemas.openxmlformats.org/markup-compatibility/2006" xmlns:o="urn:schemas-microsoft-com:office:office" xmlns:r="http://schemas.openxmlformats.org/officeDocument/2006/relationships" xmlns:m="http://schemas.openxmlformats.org/officeDocument/2006/math" xmlns:v="urn:schemas-microsoft-com:vml" xmlns:wp14="http://schemas.microsoft.com/office/word/2010/wordprocessingDrawing" xmlns:wp="http://schemas.openxmlformats.org/drawingml/2006/wordprocessingDrawing" xmlns:w10="urn:schemas-microsoft-com:office:word" xmlns:w="http://schemas.openxmlformats.org/wordprocessingml/2006/main" xmlns:w14="http://schemas.microsoft.com/office/word/2010/wordml" xmlns:wpg="http://schemas.microsoft.com/office/word/2010/wordprocessingGroup" xmlns:wpi="http://schemas.microsoft.com/office/word/2010/wordprocessingInk" xmlns:wne="http://schemas.microsoft.com/office/word/2006/wordml" xmlns:wps="http://schemas.microsoft.com/office/word/2010/wordprocessingShape" mc:Ignorable="w14 wp14">
+  <w:p>
+    <w:pPr>
+      <w:pStyle w:val="Encabezado"/>
+    </w:pPr>
+  </w:p>
+</w:hdr>
+</file>
+
+<file path=word/header2.xml><?xml version="1.0" encoding="utf-8"?>
+<w:hdr xmlns:wpc="http://schemas.microsoft.com/office/word/2010/wordprocessingCanvas" xmlns:mc="http://schemas.openxmlformats.org/markup-compatibility/2006" xmlns:o="urn:schemas-microsoft-com:office:office" xmlns:r="http://schemas.openxmlformats.org/officeDocument/2006/relationships" xmlns:m="http://schemas.openxmlformats.org/officeDocument/2006/math" xmlns:v="urn:schemas-microsoft-com:vml" xmlns:wp14="http://schemas.microsoft.com/office/word/2010/wordprocessingDrawing" xmlns:wp="http://schemas.openxmlformats.org/drawingml/2006/wordprocessingDrawing" xmlns:w10="urn:schemas-microsoft-com:office:word" xmlns:w="http://schemas.openxmlformats.org/wordprocessingml/2006/main" xmlns:w14="http://schemas.microsoft.com/office/word/2010/wordml" xmlns:wpg="http://schemas.microsoft.com/office/word/2010/wordprocessingGroup" xmlns:wpi="http://schemas.microsoft.com/office/word/2010/wordprocessingInk" xmlns:wne="http://schemas.microsoft.com/office/word/2006/wordml" xmlns:wps="http://schemas.microsoft.com/office/word/2010/wordprocessingShape" mc:Ignorable="w14 wp14">
+  <w:p>
+    <w:pPr>
+      <w:pStyle w:val="Encabezado"/>
+    </w:pPr>
+  </w:p>
+</w:hdr>
+</file>
+
+<file path=word/header3.xml><?xml version="1.0" encoding="utf-8"?>
+<w:hdr xmlns:wpc="http://schemas.microsoft.com/office/word/2010/wordprocessingCanvas" xmlns:mc="http://schemas.openxmlformats.org/markup-compatibility/2006" xmlns:o="urn:schemas-microsoft-com:office:office" xmlns:r="http://schemas.openxmlformats.org/officeDocument/2006/relationships" xmlns:m="http://schemas.openxmlformats.org/officeDocument/2006/math" xmlns:v="urn:schemas-microsoft-com:vml" xmlns:wp14="http://schemas.microsoft.com/office/word/2010/wordprocessingDrawing" xmlns:wp="http://schemas.openxmlformats.org/drawingml/2006/wordprocessingDrawing" xmlns:w10="urn:schemas-microsoft-com:office:word" xmlns:w="http://schemas.openxmlformats.org/wordprocessingml/2006/main" xmlns:w14="http://schemas.microsoft.com/office/word/2010/wordml" xmlns:wpg="http://schemas.microsoft.com/office/word/2010/wordprocessingGroup" xmlns:wpi="http://schemas.microsoft.com/office/word/2010/wordprocessingInk" xmlns:wne="http://schemas.microsoft.com/office/word/2006/wordml" xmlns:wps="http://schemas.microsoft.com/office/word/2010/wordprocessingShape" mc:Ignorable="w14 wp14">
+  <w:p>
+    <w:pPr>
+      <w:pStyle w:val="Encabezado"/>
+    </w:pPr>
+  </w:p>
+</w:hdr>
+</file>
+
 <file path=word/numbering.xml><?xml version="1.0" encoding="utf-8"?>
 <w:numbering xmlns:wpc="http://schemas.microsoft.com/office/word/2010/wordprocessingCanvas" xmlns:mc="http://schemas.openxmlformats.org/markup-compatibility/2006" xmlns:o="urn:schemas-microsoft-com:office:office" xmlns:r="http://schemas.openxmlformats.org/officeDocument/2006/relationships" xmlns:m="http://schemas.openxmlformats.org/officeDocument/2006/math" xmlns:v="urn:schemas-microsoft-com:vml" xmlns:wp14="http://schemas.microsoft.com/office/word/2010/wordprocessingDrawing" xmlns:wp="http://schemas.openxmlformats.org/drawingml/2006/wordprocessingDrawing" xmlns:w10="urn:schemas-microsoft-com:office:word" xmlns:w="http://schemas.openxmlformats.org/wordprocessingml/2006/main" xmlns:w14="http://schemas.microsoft.com/office/word/2010/wordml" xmlns:wpg="http://schemas.microsoft.com/office/word/2010/wordprocessingGroup" xmlns:wpi="http://schemas.microsoft.com/office/word/2010/wordprocessingInk" xmlns:wne="http://schemas.microsoft.com/office/word/2006/wordml" xmlns:wps="http://schemas.microsoft.com/office/word/2010/wordprocessingShape" mc:Ignorable="w14 wp14">
   <w:abstractNum w:abstractNumId="0">
@@ -1415,6 +1823,437 @@
     <w:nsid w:val="332F4049"/>
     <w:multiLevelType w:val="hybridMultilevel"/>
     <w:tmpl w:val="D54A1DD0"/>
+    <w:lvl w:ilvl="0" w:tplc="2C0A0001">
+      <w:start w:val="1"/>
+      <w:numFmt w:val="bullet"/>
+      <w:lvlText w:val=""/>
+      <w:lvlJc w:val="left"/>
+      <w:pPr>
+        <w:ind w:left="720" w:hanging="360"/>
+      </w:pPr>
+      <w:rPr>
+        <w:rFonts w:ascii="Symbol" w:hAnsi="Symbol" w:hint="default"/>
+      </w:rPr>
+    </w:lvl>
+    <w:lvl w:ilvl="1" w:tplc="2C0A0003" w:tentative="1">
+      <w:start w:val="1"/>
+      <w:numFmt w:val="bullet"/>
+      <w:lvlText w:val="o"/>
+      <w:lvlJc w:val="left"/>
+      <w:pPr>
+        <w:ind w:left="1440" w:hanging="360"/>
+      </w:pPr>
+      <w:rPr>
+        <w:rFonts w:ascii="Courier New" w:hAnsi="Courier New" w:cs="Courier New" w:hint="default"/>
+      </w:rPr>
+    </w:lvl>
+    <w:lvl w:ilvl="2" w:tplc="2C0A0005" w:tentative="1">
+      <w:start w:val="1"/>
+      <w:numFmt w:val="bullet"/>
+      <w:lvlText w:val=""/>
+      <w:lvlJc w:val="left"/>
+      <w:pPr>
+        <w:ind w:left="2160" w:hanging="360"/>
+      </w:pPr>
+      <w:rPr>
+        <w:rFonts w:ascii="Wingdings" w:hAnsi="Wingdings" w:hint="default"/>
+      </w:rPr>
+    </w:lvl>
+    <w:lvl w:ilvl="3" w:tplc="2C0A0001" w:tentative="1">
+      <w:start w:val="1"/>
+      <w:numFmt w:val="bullet"/>
+      <w:lvlText w:val=""/>
+      <w:lvlJc w:val="left"/>
+      <w:pPr>
+        <w:ind w:left="2880" w:hanging="360"/>
+      </w:pPr>
+      <w:rPr>
+        <w:rFonts w:ascii="Symbol" w:hAnsi="Symbol" w:hint="default"/>
+      </w:rPr>
+    </w:lvl>
+    <w:lvl w:ilvl="4" w:tplc="2C0A0003" w:tentative="1">
+      <w:start w:val="1"/>
+      <w:numFmt w:val="bullet"/>
+      <w:lvlText w:val="o"/>
+      <w:lvlJc w:val="left"/>
+      <w:pPr>
+        <w:ind w:left="3600" w:hanging="360"/>
+      </w:pPr>
+      <w:rPr>
+        <w:rFonts w:ascii="Courier New" w:hAnsi="Courier New" w:cs="Courier New" w:hint="default"/>
+      </w:rPr>
+    </w:lvl>
+    <w:lvl w:ilvl="5" w:tplc="2C0A0005" w:tentative="1">
+      <w:start w:val="1"/>
+      <w:numFmt w:val="bullet"/>
+      <w:lvlText w:val=""/>
+      <w:lvlJc w:val="left"/>
+      <w:pPr>
+        <w:ind w:left="4320" w:hanging="360"/>
+      </w:pPr>
+      <w:rPr>
+        <w:rFonts w:ascii="Wingdings" w:hAnsi="Wingdings" w:hint="default"/>
+      </w:rPr>
+    </w:lvl>
+    <w:lvl w:ilvl="6" w:tplc="2C0A0001" w:tentative="1">
+      <w:start w:val="1"/>
+      <w:numFmt w:val="bullet"/>
+      <w:lvlText w:val=""/>
+      <w:lvlJc w:val="left"/>
+      <w:pPr>
+        <w:ind w:left="5040" w:hanging="360"/>
+      </w:pPr>
+      <w:rPr>
+        <w:rFonts w:ascii="Symbol" w:hAnsi="Symbol" w:hint="default"/>
+      </w:rPr>
+    </w:lvl>
+    <w:lvl w:ilvl="7" w:tplc="2C0A0003" w:tentative="1">
+      <w:start w:val="1"/>
+      <w:numFmt w:val="bullet"/>
+      <w:lvlText w:val="o"/>
+      <w:lvlJc w:val="left"/>
+      <w:pPr>
+        <w:ind w:left="5760" w:hanging="360"/>
+      </w:pPr>
+      <w:rPr>
+        <w:rFonts w:ascii="Courier New" w:hAnsi="Courier New" w:cs="Courier New" w:hint="default"/>
+      </w:rPr>
+    </w:lvl>
+    <w:lvl w:ilvl="8" w:tplc="2C0A0005" w:tentative="1">
+      <w:start w:val="1"/>
+      <w:numFmt w:val="bullet"/>
+      <w:lvlText w:val=""/>
+      <w:lvlJc w:val="left"/>
+      <w:pPr>
+        <w:ind w:left="6480" w:hanging="360"/>
+      </w:pPr>
+      <w:rPr>
+        <w:rFonts w:ascii="Wingdings" w:hAnsi="Wingdings" w:hint="default"/>
+      </w:rPr>
+    </w:lvl>
+  </w:abstractNum>
+  <w:abstractNum w:abstractNumId="4">
+    <w:nsid w:val="4EE450B2"/>
+    <w:multiLevelType w:val="hybridMultilevel"/>
+    <w:tmpl w:val="13CCBC6E"/>
+    <w:lvl w:ilvl="0" w:tplc="2C0A0001">
+      <w:start w:val="1"/>
+      <w:numFmt w:val="bullet"/>
+      <w:lvlText w:val=""/>
+      <w:lvlJc w:val="left"/>
+      <w:pPr>
+        <w:ind w:left="720" w:hanging="360"/>
+      </w:pPr>
+      <w:rPr>
+        <w:rFonts w:ascii="Symbol" w:hAnsi="Symbol" w:hint="default"/>
+      </w:rPr>
+    </w:lvl>
+    <w:lvl w:ilvl="1" w:tplc="2C0A0003" w:tentative="1">
+      <w:start w:val="1"/>
+      <w:numFmt w:val="bullet"/>
+      <w:lvlText w:val="o"/>
+      <w:lvlJc w:val="left"/>
+      <w:pPr>
+        <w:ind w:left="1440" w:hanging="360"/>
+      </w:pPr>
+      <w:rPr>
+        <w:rFonts w:ascii="Courier New" w:hAnsi="Courier New" w:cs="Courier New" w:hint="default"/>
+      </w:rPr>
+    </w:lvl>
+    <w:lvl w:ilvl="2" w:tplc="2C0A0005" w:tentative="1">
+      <w:start w:val="1"/>
+      <w:numFmt w:val="bullet"/>
+      <w:lvlText w:val=""/>
+      <w:lvlJc w:val="left"/>
+      <w:pPr>
+        <w:ind w:left="2160" w:hanging="360"/>
+      </w:pPr>
+      <w:rPr>
+        <w:rFonts w:ascii="Wingdings" w:hAnsi="Wingdings" w:hint="default"/>
+      </w:rPr>
+    </w:lvl>
+    <w:lvl w:ilvl="3" w:tplc="2C0A0001" w:tentative="1">
+      <w:start w:val="1"/>
+      <w:numFmt w:val="bullet"/>
+      <w:lvlText w:val=""/>
+      <w:lvlJc w:val="left"/>
+      <w:pPr>
+        <w:ind w:left="2880" w:hanging="360"/>
+      </w:pPr>
+      <w:rPr>
+        <w:rFonts w:ascii="Symbol" w:hAnsi="Symbol" w:hint="default"/>
+      </w:rPr>
+    </w:lvl>
+    <w:lvl w:ilvl="4" w:tplc="2C0A0003" w:tentative="1">
+      <w:start w:val="1"/>
+      <w:numFmt w:val="bullet"/>
+      <w:lvlText w:val="o"/>
+      <w:lvlJc w:val="left"/>
+      <w:pPr>
+        <w:ind w:left="3600" w:hanging="360"/>
+      </w:pPr>
+      <w:rPr>
+        <w:rFonts w:ascii="Courier New" w:hAnsi="Courier New" w:cs="Courier New" w:hint="default"/>
+      </w:rPr>
+    </w:lvl>
+    <w:lvl w:ilvl="5" w:tplc="2C0A0005" w:tentative="1">
+      <w:start w:val="1"/>
+      <w:numFmt w:val="bullet"/>
+      <w:lvlText w:val=""/>
+      <w:lvlJc w:val="left"/>
+      <w:pPr>
+        <w:ind w:left="4320" w:hanging="360"/>
+      </w:pPr>
+      <w:rPr>
+        <w:rFonts w:ascii="Wingdings" w:hAnsi="Wingdings" w:hint="default"/>
+      </w:rPr>
+    </w:lvl>
+    <w:lvl w:ilvl="6" w:tplc="2C0A0001" w:tentative="1">
+      <w:start w:val="1"/>
+      <w:numFmt w:val="bullet"/>
+      <w:lvlText w:val=""/>
+      <w:lvlJc w:val="left"/>
+      <w:pPr>
+        <w:ind w:left="5040" w:hanging="360"/>
+      </w:pPr>
+      <w:rPr>
+        <w:rFonts w:ascii="Symbol" w:hAnsi="Symbol" w:hint="default"/>
+      </w:rPr>
+    </w:lvl>
+    <w:lvl w:ilvl="7" w:tplc="2C0A0003" w:tentative="1">
+      <w:start w:val="1"/>
+      <w:numFmt w:val="bullet"/>
+      <w:lvlText w:val="o"/>
+      <w:lvlJc w:val="left"/>
+      <w:pPr>
+        <w:ind w:left="5760" w:hanging="360"/>
+      </w:pPr>
+      <w:rPr>
+        <w:rFonts w:ascii="Courier New" w:hAnsi="Courier New" w:cs="Courier New" w:hint="default"/>
+      </w:rPr>
+    </w:lvl>
+    <w:lvl w:ilvl="8" w:tplc="2C0A0005" w:tentative="1">
+      <w:start w:val="1"/>
+      <w:numFmt w:val="bullet"/>
+      <w:lvlText w:val=""/>
+      <w:lvlJc w:val="left"/>
+      <w:pPr>
+        <w:ind w:left="6480" w:hanging="360"/>
+      </w:pPr>
+      <w:rPr>
+        <w:rFonts w:ascii="Wingdings" w:hAnsi="Wingdings" w:hint="default"/>
+      </w:rPr>
+    </w:lvl>
+  </w:abstractNum>
+  <w:abstractNum w:abstractNumId="5">
+    <w:nsid w:val="545049B8"/>
+    <w:multiLevelType w:val="hybridMultilevel"/>
+    <w:tmpl w:val="F8904A24"/>
+    <w:lvl w:ilvl="0" w:tplc="AE8CE0C8">
+      <w:start w:val="1"/>
+      <w:numFmt w:val="decimal"/>
+      <w:lvlText w:val="%1."/>
+      <w:lvlJc w:val="left"/>
+      <w:pPr>
+        <w:ind w:left="720" w:hanging="360"/>
+      </w:pPr>
+      <w:rPr>
+        <w:rFonts w:hint="default"/>
+        <w:b/>
+        <w:sz w:val="28"/>
+        <w:szCs w:val="28"/>
+      </w:rPr>
+    </w:lvl>
+    <w:lvl w:ilvl="1" w:tplc="2C0A0019" w:tentative="1">
+      <w:start w:val="1"/>
+      <w:numFmt w:val="lowerLetter"/>
+      <w:lvlText w:val="%2."/>
+      <w:lvlJc w:val="left"/>
+      <w:pPr>
+        <w:ind w:left="1440" w:hanging="360"/>
+      </w:pPr>
+    </w:lvl>
+    <w:lvl w:ilvl="2" w:tplc="2C0A001B" w:tentative="1">
+      <w:start w:val="1"/>
+      <w:numFmt w:val="lowerRoman"/>
+      <w:lvlText w:val="%3."/>
+      <w:lvlJc w:val="right"/>
+      <w:pPr>
+        <w:ind w:left="2160" w:hanging="180"/>
+      </w:pPr>
+    </w:lvl>
+    <w:lvl w:ilvl="3" w:tplc="2C0A000F" w:tentative="1">
+      <w:start w:val="1"/>
+      <w:numFmt w:val="decimal"/>
+      <w:lvlText w:val="%4."/>
+      <w:lvlJc w:val="left"/>
+      <w:pPr>
+        <w:ind w:left="2880" w:hanging="360"/>
+      </w:pPr>
+    </w:lvl>
+    <w:lvl w:ilvl="4" w:tplc="2C0A0019" w:tentative="1">
+      <w:start w:val="1"/>
+      <w:numFmt w:val="lowerLetter"/>
+      <w:lvlText w:val="%5."/>
+      <w:lvlJc w:val="left"/>
+      <w:pPr>
+        <w:ind w:left="3600" w:hanging="360"/>
+      </w:pPr>
+    </w:lvl>
+    <w:lvl w:ilvl="5" w:tplc="2C0A001B" w:tentative="1">
+      <w:start w:val="1"/>
+      <w:numFmt w:val="lowerRoman"/>
+      <w:lvlText w:val="%6."/>
+      <w:lvlJc w:val="right"/>
+      <w:pPr>
+        <w:ind w:left="4320" w:hanging="180"/>
+      </w:pPr>
+    </w:lvl>
+    <w:lvl w:ilvl="6" w:tplc="2C0A000F" w:tentative="1">
+      <w:start w:val="1"/>
+      <w:numFmt w:val="decimal"/>
+      <w:lvlText w:val="%7."/>
+      <w:lvlJc w:val="left"/>
+      <w:pPr>
+        <w:ind w:left="5040" w:hanging="360"/>
+      </w:pPr>
+    </w:lvl>
+    <w:lvl w:ilvl="7" w:tplc="2C0A0019" w:tentative="1">
+      <w:start w:val="1"/>
+      <w:numFmt w:val="lowerLetter"/>
+      <w:lvlText w:val="%8."/>
+      <w:lvlJc w:val="left"/>
+      <w:pPr>
+        <w:ind w:left="5760" w:hanging="360"/>
+      </w:pPr>
+    </w:lvl>
+    <w:lvl w:ilvl="8" w:tplc="2C0A001B" w:tentative="1">
+      <w:start w:val="1"/>
+      <w:numFmt w:val="lowerRoman"/>
+      <w:lvlText w:val="%9."/>
+      <w:lvlJc w:val="right"/>
+      <w:pPr>
+        <w:ind w:left="6480" w:hanging="180"/>
+      </w:pPr>
+    </w:lvl>
+  </w:abstractNum>
+  <w:abstractNum w:abstractNumId="6">
+    <w:nsid w:val="5A135DB4"/>
+    <w:multiLevelType w:val="hybridMultilevel"/>
+    <w:tmpl w:val="41F017CC"/>
+    <w:lvl w:ilvl="0" w:tplc="2C0A0001">
+      <w:start w:val="1"/>
+      <w:numFmt w:val="bullet"/>
+      <w:lvlText w:val=""/>
+      <w:lvlJc w:val="left"/>
+      <w:pPr>
+        <w:ind w:left="720" w:hanging="360"/>
+      </w:pPr>
+      <w:rPr>
+        <w:rFonts w:ascii="Symbol" w:hAnsi="Symbol" w:hint="default"/>
+      </w:rPr>
+    </w:lvl>
+    <w:lvl w:ilvl="1" w:tplc="2C0A0003" w:tentative="1">
+      <w:start w:val="1"/>
+      <w:numFmt w:val="bullet"/>
+      <w:lvlText w:val="o"/>
+      <w:lvlJc w:val="left"/>
+      <w:pPr>
+        <w:ind w:left="1440" w:hanging="360"/>
+      </w:pPr>
+      <w:rPr>
+        <w:rFonts w:ascii="Courier New" w:hAnsi="Courier New" w:cs="Courier New" w:hint="default"/>
+      </w:rPr>
+    </w:lvl>
+    <w:lvl w:ilvl="2" w:tplc="2C0A0005" w:tentative="1">
+      <w:start w:val="1"/>
+      <w:numFmt w:val="bullet"/>
+      <w:lvlText w:val=""/>
+      <w:lvlJc w:val="left"/>
+      <w:pPr>
+        <w:ind w:left="2160" w:hanging="360"/>
+      </w:pPr>
+      <w:rPr>
+        <w:rFonts w:ascii="Wingdings" w:hAnsi="Wingdings" w:hint="default"/>
+      </w:rPr>
+    </w:lvl>
+    <w:lvl w:ilvl="3" w:tplc="2C0A0001" w:tentative="1">
+      <w:start w:val="1"/>
+      <w:numFmt w:val="bullet"/>
+      <w:lvlText w:val=""/>
+      <w:lvlJc w:val="left"/>
+      <w:pPr>
+        <w:ind w:left="2880" w:hanging="360"/>
+      </w:pPr>
+      <w:rPr>
+        <w:rFonts w:ascii="Symbol" w:hAnsi="Symbol" w:hint="default"/>
+      </w:rPr>
+    </w:lvl>
+    <w:lvl w:ilvl="4" w:tplc="2C0A0003" w:tentative="1">
+      <w:start w:val="1"/>
+      <w:numFmt w:val="bullet"/>
+      <w:lvlText w:val="o"/>
+      <w:lvlJc w:val="left"/>
+      <w:pPr>
+        <w:ind w:left="3600" w:hanging="360"/>
+      </w:pPr>
+      <w:rPr>
+        <w:rFonts w:ascii="Courier New" w:hAnsi="Courier New" w:cs="Courier New" w:hint="default"/>
+      </w:rPr>
+    </w:lvl>
+    <w:lvl w:ilvl="5" w:tplc="2C0A0005" w:tentative="1">
+      <w:start w:val="1"/>
+      <w:numFmt w:val="bullet"/>
+      <w:lvlText w:val=""/>
+      <w:lvlJc w:val="left"/>
+      <w:pPr>
+        <w:ind w:left="4320" w:hanging="360"/>
+      </w:pPr>
+      <w:rPr>
+        <w:rFonts w:ascii="Wingdings" w:hAnsi="Wingdings" w:hint="default"/>
+      </w:rPr>
+    </w:lvl>
+    <w:lvl w:ilvl="6" w:tplc="2C0A0001" w:tentative="1">
+      <w:start w:val="1"/>
+      <w:numFmt w:val="bullet"/>
+      <w:lvlText w:val=""/>
+      <w:lvlJc w:val="left"/>
+      <w:pPr>
+        <w:ind w:left="5040" w:hanging="360"/>
+      </w:pPr>
+      <w:rPr>
+        <w:rFonts w:ascii="Symbol" w:hAnsi="Symbol" w:hint="default"/>
+      </w:rPr>
+    </w:lvl>
+    <w:lvl w:ilvl="7" w:tplc="2C0A0003" w:tentative="1">
+      <w:start w:val="1"/>
+      <w:numFmt w:val="bullet"/>
+      <w:lvlText w:val="o"/>
+      <w:lvlJc w:val="left"/>
+      <w:pPr>
+        <w:ind w:left="5760" w:hanging="360"/>
+      </w:pPr>
+      <w:rPr>
+        <w:rFonts w:ascii="Courier New" w:hAnsi="Courier New" w:cs="Courier New" w:hint="default"/>
+      </w:rPr>
+    </w:lvl>
+    <w:lvl w:ilvl="8" w:tplc="2C0A0005" w:tentative="1">
+      <w:start w:val="1"/>
+      <w:numFmt w:val="bullet"/>
+      <w:lvlText w:val=""/>
+      <w:lvlJc w:val="left"/>
+      <w:pPr>
+        <w:ind w:left="6480" w:hanging="360"/>
+      </w:pPr>
+      <w:rPr>
+        <w:rFonts w:ascii="Wingdings" w:hAnsi="Wingdings" w:hint="default"/>
+      </w:rPr>
+    </w:lvl>
+  </w:abstractNum>
+  <w:abstractNum w:abstractNumId="7">
+    <w:nsid w:val="7E5E2660"/>
+    <w:multiLevelType w:val="hybridMultilevel"/>
+    <w:tmpl w:val="EDE403C6"/>
     <w:lvl w:ilvl="0" w:tplc="2C0A0001">
       <w:start w:val="1"/>
       <w:numFmt w:val="bullet"/>
@@ -1535,6 +2374,18 @@
   </w:num>
   <w:num w:numId="4">
     <w:abstractNumId w:val="2"/>
+  </w:num>
+  <w:num w:numId="5">
+    <w:abstractNumId w:val="5"/>
+  </w:num>
+  <w:num w:numId="6">
+    <w:abstractNumId w:val="4"/>
+  </w:num>
+  <w:num w:numId="7">
+    <w:abstractNumId w:val="7"/>
+  </w:num>
+  <w:num w:numId="8">
+    <w:abstractNumId w:val="6"/>
   </w:num>
 </w:numbering>
 </file>
@@ -1702,7 +2553,6 @@
   <w:style w:type="character" w:default="1" w:styleId="Fuentedeprrafopredeter">
     <w:name w:val="Default Paragraph Font"/>
     <w:uiPriority w:val="1"/>
-    <w:semiHidden/>
     <w:unhideWhenUsed/>
   </w:style>
   <w:style w:type="table" w:default="1" w:styleId="Tablanormal">
@@ -1795,6 +2645,50 @@
       <w:color w:val="0000FF" w:themeColor="hyperlink"/>
       <w:u w:val="single"/>
     </w:rPr>
+  </w:style>
+  <w:style w:type="paragraph" w:styleId="Encabezado">
+    <w:name w:val="header"/>
+    <w:basedOn w:val="Normal"/>
+    <w:link w:val="EncabezadoCar"/>
+    <w:uiPriority w:val="99"/>
+    <w:unhideWhenUsed/>
+    <w:rsid w:val="003272B7"/>
+    <w:pPr>
+      <w:tabs>
+        <w:tab w:val="center" w:pos="4419"/>
+        <w:tab w:val="right" w:pos="8838"/>
+      </w:tabs>
+      <w:spacing w:after="0" w:line="240" w:lineRule="auto"/>
+    </w:pPr>
+  </w:style>
+  <w:style w:type="character" w:customStyle="1" w:styleId="EncabezadoCar">
+    <w:name w:val="Encabezado Car"/>
+    <w:basedOn w:val="Fuentedeprrafopredeter"/>
+    <w:link w:val="Encabezado"/>
+    <w:uiPriority w:val="99"/>
+    <w:rsid w:val="003272B7"/>
+  </w:style>
+  <w:style w:type="paragraph" w:styleId="Piedepgina">
+    <w:name w:val="footer"/>
+    <w:basedOn w:val="Normal"/>
+    <w:link w:val="PiedepginaCar"/>
+    <w:uiPriority w:val="99"/>
+    <w:unhideWhenUsed/>
+    <w:rsid w:val="003272B7"/>
+    <w:pPr>
+      <w:tabs>
+        <w:tab w:val="center" w:pos="4419"/>
+        <w:tab w:val="right" w:pos="8838"/>
+      </w:tabs>
+      <w:spacing w:after="0" w:line="240" w:lineRule="auto"/>
+    </w:pPr>
+  </w:style>
+  <w:style w:type="character" w:customStyle="1" w:styleId="PiedepginaCar">
+    <w:name w:val="Pie de página Car"/>
+    <w:basedOn w:val="Fuentedeprrafopredeter"/>
+    <w:link w:val="Piedepgina"/>
+    <w:uiPriority w:val="99"/>
+    <w:rsid w:val="003272B7"/>
   </w:style>
 </w:styles>
 </file>
@@ -1962,7 +2856,6 @@
   <w:style w:type="character" w:default="1" w:styleId="Fuentedeprrafopredeter">
     <w:name w:val="Default Paragraph Font"/>
     <w:uiPriority w:val="1"/>
-    <w:semiHidden/>
     <w:unhideWhenUsed/>
   </w:style>
   <w:style w:type="table" w:default="1" w:styleId="Tablanormal">
@@ -2055,6 +2948,50 @@
       <w:color w:val="0000FF" w:themeColor="hyperlink"/>
       <w:u w:val="single"/>
     </w:rPr>
+  </w:style>
+  <w:style w:type="paragraph" w:styleId="Encabezado">
+    <w:name w:val="header"/>
+    <w:basedOn w:val="Normal"/>
+    <w:link w:val="EncabezadoCar"/>
+    <w:uiPriority w:val="99"/>
+    <w:unhideWhenUsed/>
+    <w:rsid w:val="003272B7"/>
+    <w:pPr>
+      <w:tabs>
+        <w:tab w:val="center" w:pos="4419"/>
+        <w:tab w:val="right" w:pos="8838"/>
+      </w:tabs>
+      <w:spacing w:after="0" w:line="240" w:lineRule="auto"/>
+    </w:pPr>
+  </w:style>
+  <w:style w:type="character" w:customStyle="1" w:styleId="EncabezadoCar">
+    <w:name w:val="Encabezado Car"/>
+    <w:basedOn w:val="Fuentedeprrafopredeter"/>
+    <w:link w:val="Encabezado"/>
+    <w:uiPriority w:val="99"/>
+    <w:rsid w:val="003272B7"/>
+  </w:style>
+  <w:style w:type="paragraph" w:styleId="Piedepgina">
+    <w:name w:val="footer"/>
+    <w:basedOn w:val="Normal"/>
+    <w:link w:val="PiedepginaCar"/>
+    <w:uiPriority w:val="99"/>
+    <w:unhideWhenUsed/>
+    <w:rsid w:val="003272B7"/>
+    <w:pPr>
+      <w:tabs>
+        <w:tab w:val="center" w:pos="4419"/>
+        <w:tab w:val="right" w:pos="8838"/>
+      </w:tabs>
+      <w:spacing w:after="0" w:line="240" w:lineRule="auto"/>
+    </w:pPr>
+  </w:style>
+  <w:style w:type="character" w:customStyle="1" w:styleId="PiedepginaCar">
+    <w:name w:val="Pie de página Car"/>
+    <w:basedOn w:val="Fuentedeprrafopredeter"/>
+    <w:link w:val="Piedepgina"/>
+    <w:uiPriority w:val="99"/>
+    <w:rsid w:val="003272B7"/>
   </w:style>
 </w:styles>
 </file>

</xml_diff>